<commit_message>
updated template for example #2
</commit_message>
<xml_diff>
--- a/examples/excel_example2/LAPTOP functional specification template.docx
+++ b/examples/excel_example2/LAPTOP functional specification template.docx
@@ -1033,6 +1033,15 @@
     </w:p>
     <w:sdt>
       <w:sdtPr>
+        <w:rPr>
+          <w:rFonts w:asciiTheme="minorHAnsi" w:eastAsiaTheme="minorEastAsia" w:hAnsiTheme="minorHAnsi" w:cstheme="minorBidi"/>
+          <w:color w:val="auto"/>
+          <w:kern w:val="2"/>
+          <w:sz w:val="24"/>
+          <w:szCs w:val="24"/>
+          <w:lang w:eastAsia="en-US"/>
+          <w14:ligatures w14:val="standardContextual"/>
+        </w:rPr>
         <w:id w:val="724872555"/>
         <w:docPartObj>
           <w:docPartGallery w:val="Table of Contents"/>
@@ -1041,16 +1050,9 @@
       </w:sdtPr>
       <w:sdtEndPr>
         <w:rPr>
-          <w:rFonts w:asciiTheme="minorHAnsi" w:eastAsiaTheme="minorEastAsia" w:hAnsiTheme="minorHAnsi" w:cstheme="minorBidi"/>
           <w:b/>
           <w:bCs/>
           <w:noProof/>
-          <w:color w:val="auto"/>
-          <w:kern w:val="2"/>
-          <w:sz w:val="24"/>
-          <w:szCs w:val="24"/>
-          <w:lang w:eastAsia="en-US"/>
-          <w14:ligatures w14:val="standardContextual"/>
         </w:rPr>
       </w:sdtEndPr>
       <w:sdtContent>
@@ -1457,19 +1459,21 @@
           <w:lang w:val="en-US"/>
         </w:rPr>
       </w:pPr>
-      <w:r>
+    </w:p>
+    <w:p>
+      <w:pPr>
+        <w:pStyle w:val="Heading1"/>
         <w:rPr>
-          <w:rFonts w:hint="eastAsia"/>
           <w:lang w:val="en-US" w:eastAsia="ja-JP"/>
         </w:rPr>
-        <w:t>{% function %}</w:t>
-      </w:r>
-      <w:r>
-        <w:rPr>
-          <w:lang w:val="en-US"/>
-        </w:rPr>
-        <w:br w:type="page"/>
-      </w:r>
+        <w:sectPr>
+          <w:footerReference w:type="default" r:id="rId8"/>
+          <w:pgSz w:w="11906" w:h="16838"/>
+          <w:pgMar w:top="1417" w:right="1417" w:bottom="1417" w:left="1417" w:header="708" w:footer="708" w:gutter="0"/>
+          <w:cols w:space="708"/>
+          <w:docGrid w:linePitch="360"/>
+        </w:sectPr>
+      </w:pPr>
     </w:p>
     <w:p>
       <w:pPr>
@@ -1483,11 +1487,38 @@
       <w:bookmarkStart w:id="0" w:name="_Toc206093832"/>
       <w:r>
         <w:rPr>
+          <w:lang w:val="en-US" w:eastAsia="ja-JP"/>
+        </w:rPr>
+        <w:lastRenderedPageBreak/>
+        <w:t>{%function</w:t>
+      </w:r>
+      <w:r>
+        <w:rPr>
+          <w:lang w:val="en-US" w:eastAsia="ja-JP"/>
+        </w:rPr>
+        <w:t xml:space="preserve"> p</w:t>
+      </w:r>
+      <w:proofErr w:type="gramStart"/>
+      <w:r>
+        <w:rPr>
+          <w:lang w:val="en-US" w:eastAsia="ja-JP"/>
+        </w:rPr>
+        <w:t>%}</w:t>
+      </w:r>
+      <w:r>
+        <w:rPr>
           <w:rFonts w:hint="eastAsia"/>
           <w:lang w:val="en-US" w:eastAsia="ja-JP"/>
         </w:rPr>
-        <w:lastRenderedPageBreak/>
-        <w:t>{{name}}</w:t>
+        <w:t>{</w:t>
+      </w:r>
+      <w:proofErr w:type="gramEnd"/>
+      <w:r>
+        <w:rPr>
+          <w:rFonts w:hint="eastAsia"/>
+          <w:lang w:val="en-US" w:eastAsia="ja-JP"/>
+        </w:rPr>
+        <w:t>{name}}</w:t>
       </w:r>
       <w:bookmarkEnd w:id="0"/>
     </w:p>
@@ -1507,23 +1538,270 @@
       </w:r>
       <w:bookmarkEnd w:id="1"/>
     </w:p>
+    <w:tbl>
+      <w:tblPr>
+        <w:tblStyle w:val="TableGrid"/>
+        <w:tblW w:w="0" w:type="auto"/>
+        <w:tblLook w:val="04A0" w:firstRow="1" w:lastRow="0" w:firstColumn="1" w:lastColumn="0" w:noHBand="0" w:noVBand="1"/>
+      </w:tblPr>
+      <w:tblGrid>
+        <w:gridCol w:w="1849"/>
+        <w:gridCol w:w="1556"/>
+        <w:gridCol w:w="1276"/>
+        <w:gridCol w:w="7505"/>
+        <w:gridCol w:w="1820"/>
+      </w:tblGrid>
+      <w:tr>
+        <w:tc>
+          <w:tcPr>
+            <w:tcW w:w="1840" w:type="dxa"/>
+          </w:tcPr>
+          <w:p>
+            <w:pPr>
+              <w:rPr>
+                <w:b/>
+                <w:bCs/>
+                <w:lang w:val="en-US" w:eastAsia="ja-JP"/>
+              </w:rPr>
+            </w:pPr>
+            <w:r>
+              <w:rPr>
+                <w:b/>
+                <w:bCs/>
+                <w:lang w:val="en-US" w:eastAsia="ja-JP"/>
+              </w:rPr>
+              <w:t>Version</w:t>
+            </w:r>
+          </w:p>
+        </w:tc>
+        <w:tc>
+          <w:tcPr>
+            <w:tcW w:w="1557" w:type="dxa"/>
+          </w:tcPr>
+          <w:p>
+            <w:pPr>
+              <w:rPr>
+                <w:b/>
+                <w:bCs/>
+                <w:lang w:val="en-US" w:eastAsia="ja-JP"/>
+              </w:rPr>
+            </w:pPr>
+            <w:r>
+              <w:rPr>
+                <w:b/>
+                <w:bCs/>
+                <w:lang w:val="en-US" w:eastAsia="ja-JP"/>
+              </w:rPr>
+              <w:t>Date</w:t>
+            </w:r>
+          </w:p>
+        </w:tc>
+        <w:tc>
+          <w:tcPr>
+            <w:tcW w:w="8789" w:type="dxa"/>
+            <w:gridSpan w:val="2"/>
+          </w:tcPr>
+          <w:p>
+            <w:pPr>
+              <w:rPr>
+                <w:b/>
+                <w:bCs/>
+                <w:lang w:val="en-US" w:eastAsia="ja-JP"/>
+              </w:rPr>
+            </w:pPr>
+            <w:r>
+              <w:rPr>
+                <w:b/>
+                <w:bCs/>
+                <w:lang w:val="en-US" w:eastAsia="ja-JP"/>
+              </w:rPr>
+              <w:t>Modification description</w:t>
+            </w:r>
+          </w:p>
+        </w:tc>
+        <w:tc>
+          <w:tcPr>
+            <w:tcW w:w="1820" w:type="dxa"/>
+          </w:tcPr>
+          <w:p>
+            <w:pPr>
+              <w:rPr>
+                <w:b/>
+                <w:bCs/>
+                <w:lang w:val="en-US" w:eastAsia="ja-JP"/>
+              </w:rPr>
+            </w:pPr>
+            <w:r>
+              <w:rPr>
+                <w:b/>
+                <w:bCs/>
+                <w:lang w:val="en-US" w:eastAsia="ja-JP"/>
+              </w:rPr>
+              <w:t>Author</w:t>
+            </w:r>
+          </w:p>
+        </w:tc>
+      </w:tr>
+      <w:tr>
+        <w:tc>
+          <w:tcPr>
+            <w:tcW w:w="1840" w:type="dxa"/>
+          </w:tcPr>
+          <w:p>
+            <w:pPr>
+              <w:rPr>
+                <w:lang w:val="en-US" w:eastAsia="ja-JP"/>
+              </w:rPr>
+            </w:pPr>
+            <w:r>
+              <w:rPr>
+                <w:lang w:val="en-US" w:eastAsia="ja-JP"/>
+              </w:rPr>
+              <w:t>{% history_row row</w:t>
+            </w:r>
+            <w:proofErr w:type="gramStart"/>
+            <w:r>
+              <w:rPr>
+                <w:lang w:val="en-US" w:eastAsia="ja-JP"/>
+              </w:rPr>
+              <w:t>%}{</w:t>
+            </w:r>
+            <w:proofErr w:type="gramEnd"/>
+            <w:r>
+              <w:rPr>
+                <w:lang w:val="en-US" w:eastAsia="ja-JP"/>
+              </w:rPr>
+              <w:t>{version}}</w:t>
+            </w:r>
+          </w:p>
+        </w:tc>
+        <w:tc>
+          <w:tcPr>
+            <w:tcW w:w="1557" w:type="dxa"/>
+          </w:tcPr>
+          <w:p>
+            <w:pPr>
+              <w:rPr>
+                <w:lang w:val="en-US" w:eastAsia="ja-JP"/>
+              </w:rPr>
+            </w:pPr>
+            <w:r>
+              <w:rPr>
+                <w:lang w:val="en-US" w:eastAsia="ja-JP"/>
+              </w:rPr>
+              <w:t>{{date}}</w:t>
+            </w:r>
+          </w:p>
+        </w:tc>
+        <w:tc>
+          <w:tcPr>
+            <w:tcW w:w="1276" w:type="dxa"/>
+          </w:tcPr>
+          <w:p>
+            <w:pPr>
+              <w:rPr>
+                <w:lang w:val="en-US" w:eastAsia="ja-JP"/>
+              </w:rPr>
+            </w:pPr>
+            <w:r>
+              <w:rPr>
+                <w:lang w:val="en-US" w:eastAsia="ja-JP"/>
+              </w:rPr>
+              <w:t>{{action}}</w:t>
+            </w:r>
+          </w:p>
+        </w:tc>
+        <w:tc>
+          <w:tcPr>
+            <w:tcW w:w="7513" w:type="dxa"/>
+          </w:tcPr>
+          <w:p>
+            <w:pPr>
+              <w:pStyle w:val="ListParagraph"/>
+              <w:numPr>
+                <w:ilvl w:val="0"/>
+                <w:numId w:val="2"/>
+              </w:numPr>
+              <w:rPr>
+                <w:lang w:val="en-US" w:eastAsia="ja-JP"/>
+              </w:rPr>
+            </w:pPr>
+            <w:r>
+              <w:rPr>
+                <w:lang w:val="en-US" w:eastAsia="ja-JP"/>
+              </w:rPr>
+              <w:t>{%desc p</w:t>
+            </w:r>
+            <w:proofErr w:type="gramStart"/>
+            <w:r>
+              <w:rPr>
+                <w:lang w:val="en-US" w:eastAsia="ja-JP"/>
+              </w:rPr>
+              <w:t>%}{</w:t>
+            </w:r>
+            <w:proofErr w:type="gramEnd"/>
+            <w:r>
+              <w:rPr>
+                <w:lang w:val="en-US" w:eastAsia="ja-JP"/>
+              </w:rPr>
+              <w:t>{name</w:t>
+            </w:r>
+            <w:proofErr w:type="gramStart"/>
+            <w:r>
+              <w:rPr>
+                <w:lang w:val="en-US" w:eastAsia="ja-JP"/>
+              </w:rPr>
+              <w:t>}}{</w:t>
+            </w:r>
+            <w:proofErr w:type="gramEnd"/>
+            <w:r>
+              <w:rPr>
+                <w:lang w:val="en-US" w:eastAsia="ja-JP"/>
+              </w:rPr>
+              <w:t>%end desc%}</w:t>
+            </w:r>
+          </w:p>
+        </w:tc>
+        <w:tc>
+          <w:tcPr>
+            <w:tcW w:w="1820" w:type="dxa"/>
+          </w:tcPr>
+          <w:p>
+            <w:pPr>
+              <w:rPr>
+                <w:lang w:val="en-US" w:eastAsia="ja-JP"/>
+              </w:rPr>
+            </w:pPr>
+            <w:r>
+              <w:rPr>
+                <w:lang w:val="en-US" w:eastAsia="ja-JP"/>
+              </w:rPr>
+              <w:t>{{author</w:t>
+            </w:r>
+            <w:proofErr w:type="gramStart"/>
+            <w:r>
+              <w:rPr>
+                <w:lang w:val="en-US" w:eastAsia="ja-JP"/>
+              </w:rPr>
+              <w:t>}}{</w:t>
+            </w:r>
+            <w:proofErr w:type="gramEnd"/>
+            <w:r>
+              <w:rPr>
+                <w:lang w:val="en-US" w:eastAsia="ja-JP"/>
+              </w:rPr>
+              <w:t>%end history_row%}</w:t>
+            </w:r>
+          </w:p>
+        </w:tc>
+      </w:tr>
+    </w:tbl>
     <w:p>
       <w:pPr>
         <w:rPr>
-          <w:i/>
-          <w:iCs/>
           <w:lang w:val="en-US" w:eastAsia="ja-JP"/>
         </w:rPr>
       </w:pPr>
-      <w:r>
-        <w:rPr>
-          <w:rFonts w:hint="eastAsia"/>
-          <w:i/>
-          <w:iCs/>
-          <w:lang w:val="en-US" w:eastAsia="ja-JP"/>
-        </w:rPr>
-        <w:t>{{presentation}}</w:t>
-      </w:r>
     </w:p>
     <w:p>
       <w:pPr>
@@ -1642,6 +1920,1038 @@
         <w:t>{{specification}}</w:t>
       </w:r>
     </w:p>
+    <w:tbl>
+      <w:tblPr>
+        <w:tblStyle w:val="TableGrid"/>
+        <w:tblW w:w="14575" w:type="dxa"/>
+        <w:tblLook w:val="04A0" w:firstRow="1" w:lastRow="0" w:firstColumn="1" w:lastColumn="0" w:noHBand="0" w:noVBand="1"/>
+      </w:tblPr>
+      <w:tblGrid>
+        <w:gridCol w:w="257"/>
+        <w:gridCol w:w="258"/>
+        <w:gridCol w:w="256"/>
+        <w:gridCol w:w="256"/>
+        <w:gridCol w:w="256"/>
+        <w:gridCol w:w="4287"/>
+        <w:gridCol w:w="953"/>
+        <w:gridCol w:w="826"/>
+        <w:gridCol w:w="7226"/>
+      </w:tblGrid>
+      <w:tr>
+        <w:tc>
+          <w:tcPr>
+            <w:tcW w:w="5570" w:type="dxa"/>
+            <w:gridSpan w:val="6"/>
+            <w:tcBorders>
+              <w:bottom w:val="single" w:sz="4" w:space="0" w:color="auto"/>
+            </w:tcBorders>
+          </w:tcPr>
+          <w:p>
+            <w:pPr>
+              <w:rPr>
+                <w:b/>
+                <w:bCs/>
+                <w:lang w:val="en-US" w:eastAsia="ja-JP"/>
+              </w:rPr>
+            </w:pPr>
+            <w:r>
+              <w:rPr>
+                <w:b/>
+                <w:bCs/>
+                <w:sz w:val="32"/>
+                <w:szCs w:val="32"/>
+                <w:lang w:val="en-US" w:eastAsia="ja-JP"/>
+              </w:rPr>
+              <w:t>Levels</w:t>
+            </w:r>
+          </w:p>
+        </w:tc>
+        <w:tc>
+          <w:tcPr>
+            <w:tcW w:w="953" w:type="dxa"/>
+          </w:tcPr>
+          <w:p>
+            <w:pPr>
+              <w:rPr>
+                <w:b/>
+                <w:bCs/>
+                <w:lang w:val="en-US" w:eastAsia="ja-JP"/>
+              </w:rPr>
+            </w:pPr>
+            <w:r>
+              <w:rPr>
+                <w:b/>
+                <w:bCs/>
+                <w:lang w:val="en-US" w:eastAsia="ja-JP"/>
+              </w:rPr>
+              <w:t>Type</w:t>
+            </w:r>
+          </w:p>
+        </w:tc>
+        <w:tc>
+          <w:tcPr>
+            <w:tcW w:w="826" w:type="dxa"/>
+          </w:tcPr>
+          <w:p>
+            <w:pPr>
+              <w:rPr>
+                <w:b/>
+                <w:bCs/>
+                <w:lang w:val="en-US" w:eastAsia="ja-JP"/>
+              </w:rPr>
+            </w:pPr>
+            <w:r>
+              <w:rPr>
+                <w:b/>
+                <w:bCs/>
+                <w:lang w:val="en-US" w:eastAsia="ja-JP"/>
+              </w:rPr>
+              <w:t>Rev</w:t>
+            </w:r>
+          </w:p>
+        </w:tc>
+        <w:tc>
+          <w:tcPr>
+            <w:tcW w:w="7226" w:type="dxa"/>
+          </w:tcPr>
+          <w:p>
+            <w:pPr>
+              <w:rPr>
+                <w:b/>
+                <w:bCs/>
+                <w:lang w:val="en-US" w:eastAsia="ja-JP"/>
+              </w:rPr>
+            </w:pPr>
+            <w:r>
+              <w:rPr>
+                <w:b/>
+                <w:bCs/>
+                <w:lang w:val="en-US" w:eastAsia="ja-JP"/>
+              </w:rPr>
+              <w:t>Description</w:t>
+            </w:r>
+          </w:p>
+        </w:tc>
+      </w:tr>
+      <w:tr>
+        <w:tc>
+          <w:tcPr>
+            <w:tcW w:w="5570" w:type="dxa"/>
+            <w:gridSpan w:val="6"/>
+            <w:tcBorders>
+              <w:bottom w:val="single" w:sz="4" w:space="0" w:color="auto"/>
+            </w:tcBorders>
+            <w:shd w:val="clear" w:color="auto" w:fill="D9E2F3" w:themeFill="accent1" w:themeFillTint="33"/>
+          </w:tcPr>
+          <w:p>
+            <w:pPr>
+              <w:rPr>
+                <w:lang w:val="en-US" w:eastAsia="ja-JP"/>
+              </w:rPr>
+            </w:pPr>
+            <w:r>
+              <w:rPr>
+                <w:lang w:val="en-US" w:eastAsia="ja-JP"/>
+              </w:rPr>
+              <w:t>{% tabrow row</w:t>
+            </w:r>
+            <w:proofErr w:type="gramStart"/>
+            <w:r>
+              <w:rPr>
+                <w:lang w:val="en-US" w:eastAsia="ja-JP"/>
+              </w:rPr>
+              <w:t>%}{</w:t>
+            </w:r>
+            <w:proofErr w:type="gramEnd"/>
+            <w:r>
+              <w:rPr>
+                <w:lang w:val="en-US" w:eastAsia="ja-JP"/>
+              </w:rPr>
+              <w:t>% row1 row</w:t>
+            </w:r>
+            <w:proofErr w:type="gramStart"/>
+            <w:r>
+              <w:rPr>
+                <w:lang w:val="en-US" w:eastAsia="ja-JP"/>
+              </w:rPr>
+              <w:t>%}{</w:t>
+            </w:r>
+            <w:proofErr w:type="gramEnd"/>
+            <w:r>
+              <w:rPr>
+                <w:lang w:val="en-US" w:eastAsia="ja-JP"/>
+              </w:rPr>
+              <w:t>{name}}</w:t>
+            </w:r>
+          </w:p>
+        </w:tc>
+        <w:tc>
+          <w:tcPr>
+            <w:tcW w:w="953" w:type="dxa"/>
+          </w:tcPr>
+          <w:p>
+            <w:pPr>
+              <w:rPr>
+                <w:lang w:eastAsia="ja-JP"/>
+              </w:rPr>
+            </w:pPr>
+            <w:r>
+              <w:rPr>
+                <w:lang w:eastAsia="ja-JP"/>
+              </w:rPr>
+              <w:t>{{type}}</w:t>
+            </w:r>
+          </w:p>
+        </w:tc>
+        <w:tc>
+          <w:tcPr>
+            <w:tcW w:w="826" w:type="dxa"/>
+          </w:tcPr>
+          <w:p>
+            <w:pPr>
+              <w:rPr>
+                <w:lang w:eastAsia="ja-JP"/>
+              </w:rPr>
+            </w:pPr>
+            <w:r>
+              <w:rPr>
+                <w:lang w:eastAsia="ja-JP"/>
+              </w:rPr>
+              <w:t>{{rev}}</w:t>
+            </w:r>
+          </w:p>
+        </w:tc>
+        <w:tc>
+          <w:tcPr>
+            <w:tcW w:w="7226" w:type="dxa"/>
+          </w:tcPr>
+          <w:p>
+            <w:pPr>
+              <w:rPr>
+                <w:lang w:eastAsia="ja-JP"/>
+              </w:rPr>
+            </w:pPr>
+            <w:r>
+              <w:rPr>
+                <w:lang w:eastAsia="ja-JP"/>
+              </w:rPr>
+              <w:t>{{desc</w:t>
+            </w:r>
+            <w:proofErr w:type="gramStart"/>
+            <w:r>
+              <w:rPr>
+                <w:lang w:eastAsia="ja-JP"/>
+              </w:rPr>
+              <w:t>}}{</w:t>
+            </w:r>
+            <w:proofErr w:type="gramEnd"/>
+            <w:r>
+              <w:rPr>
+                <w:lang w:eastAsia="ja-JP"/>
+              </w:rPr>
+              <w:t>% end row1 %}</w:t>
+            </w:r>
+          </w:p>
+        </w:tc>
+      </w:tr>
+      <w:tr>
+        <w:tc>
+          <w:tcPr>
+            <w:tcW w:w="257" w:type="dxa"/>
+            <w:tcBorders>
+              <w:left w:val="single" w:sz="4" w:space="0" w:color="A6A6A6" w:themeColor="background1" w:themeShade="A6"/>
+              <w:bottom w:val="nil"/>
+            </w:tcBorders>
+          </w:tcPr>
+          <w:p>
+            <w:pPr>
+              <w:rPr>
+                <w:lang w:eastAsia="ja-JP"/>
+              </w:rPr>
+            </w:pPr>
+          </w:p>
+        </w:tc>
+        <w:tc>
+          <w:tcPr>
+            <w:tcW w:w="5313" w:type="dxa"/>
+            <w:gridSpan w:val="5"/>
+            <w:tcBorders>
+              <w:top w:val="nil"/>
+              <w:bottom w:val="single" w:sz="4" w:space="0" w:color="auto"/>
+            </w:tcBorders>
+            <w:shd w:val="clear" w:color="auto" w:fill="FBE4D5" w:themeFill="accent2" w:themeFillTint="33"/>
+          </w:tcPr>
+          <w:p>
+            <w:pPr>
+              <w:rPr>
+                <w:lang w:val="en-US" w:eastAsia="ja-JP"/>
+              </w:rPr>
+            </w:pPr>
+            <w:r>
+              <w:rPr>
+                <w:lang w:val="en-US" w:eastAsia="ja-JP"/>
+              </w:rPr>
+              <w:t>{% row2 row</w:t>
+            </w:r>
+            <w:proofErr w:type="gramStart"/>
+            <w:r>
+              <w:rPr>
+                <w:lang w:val="en-US" w:eastAsia="ja-JP"/>
+              </w:rPr>
+              <w:t>%}{</w:t>
+            </w:r>
+            <w:proofErr w:type="gramEnd"/>
+            <w:r>
+              <w:rPr>
+                <w:lang w:val="en-US" w:eastAsia="ja-JP"/>
+              </w:rPr>
+              <w:t>{name}}</w:t>
+            </w:r>
+          </w:p>
+        </w:tc>
+        <w:tc>
+          <w:tcPr>
+            <w:tcW w:w="953" w:type="dxa"/>
+          </w:tcPr>
+          <w:p>
+            <w:pPr>
+              <w:rPr>
+                <w:lang w:val="en-US" w:eastAsia="ja-JP"/>
+              </w:rPr>
+            </w:pPr>
+            <w:r>
+              <w:rPr>
+                <w:lang w:eastAsia="ja-JP"/>
+              </w:rPr>
+              <w:t>{{type}}</w:t>
+            </w:r>
+          </w:p>
+        </w:tc>
+        <w:tc>
+          <w:tcPr>
+            <w:tcW w:w="826" w:type="dxa"/>
+          </w:tcPr>
+          <w:p>
+            <w:pPr>
+              <w:rPr>
+                <w:lang w:val="en-US" w:eastAsia="ja-JP"/>
+              </w:rPr>
+            </w:pPr>
+            <w:r>
+              <w:rPr>
+                <w:lang w:eastAsia="ja-JP"/>
+              </w:rPr>
+              <w:t>{{rev}}</w:t>
+            </w:r>
+          </w:p>
+        </w:tc>
+        <w:tc>
+          <w:tcPr>
+            <w:tcW w:w="7226" w:type="dxa"/>
+          </w:tcPr>
+          <w:p>
+            <w:pPr>
+              <w:rPr>
+                <w:lang w:val="en-US" w:eastAsia="ja-JP"/>
+              </w:rPr>
+            </w:pPr>
+            <w:r>
+              <w:rPr>
+                <w:lang w:val="en-US" w:eastAsia="ja-JP"/>
+              </w:rPr>
+              <w:t>{{desc</w:t>
+            </w:r>
+            <w:proofErr w:type="gramStart"/>
+            <w:r>
+              <w:rPr>
+                <w:lang w:val="en-US" w:eastAsia="ja-JP"/>
+              </w:rPr>
+              <w:t>}}{</w:t>
+            </w:r>
+            <w:proofErr w:type="gramEnd"/>
+            <w:r>
+              <w:rPr>
+                <w:lang w:val="en-US" w:eastAsia="ja-JP"/>
+              </w:rPr>
+              <w:t>% end row2 %}</w:t>
+            </w:r>
+          </w:p>
+        </w:tc>
+      </w:tr>
+      <w:tr>
+        <w:trPr>
+          <w:trHeight w:val="283"/>
+        </w:trPr>
+        <w:tc>
+          <w:tcPr>
+            <w:tcW w:w="257" w:type="dxa"/>
+            <w:tcBorders>
+              <w:top w:val="nil"/>
+              <w:left w:val="single" w:sz="4" w:space="0" w:color="A6A6A6" w:themeColor="background1" w:themeShade="A6"/>
+              <w:bottom w:val="nil"/>
+              <w:right w:val="single" w:sz="4" w:space="0" w:color="A6A6A6" w:themeColor="background1" w:themeShade="A6"/>
+            </w:tcBorders>
+          </w:tcPr>
+          <w:p>
+            <w:pPr>
+              <w:rPr>
+                <w:lang w:val="en-US" w:eastAsia="ja-JP"/>
+              </w:rPr>
+            </w:pPr>
+          </w:p>
+        </w:tc>
+        <w:tc>
+          <w:tcPr>
+            <w:tcW w:w="258" w:type="dxa"/>
+            <w:tcBorders>
+              <w:left w:val="single" w:sz="4" w:space="0" w:color="A6A6A6" w:themeColor="background1" w:themeShade="A6"/>
+              <w:bottom w:val="nil"/>
+            </w:tcBorders>
+          </w:tcPr>
+          <w:p>
+            <w:pPr>
+              <w:rPr>
+                <w:lang w:val="en-US" w:eastAsia="ja-JP"/>
+              </w:rPr>
+            </w:pPr>
+          </w:p>
+        </w:tc>
+        <w:tc>
+          <w:tcPr>
+            <w:tcW w:w="5055" w:type="dxa"/>
+            <w:gridSpan w:val="4"/>
+            <w:shd w:val="clear" w:color="auto" w:fill="E2EFD9" w:themeFill="accent6" w:themeFillTint="33"/>
+          </w:tcPr>
+          <w:p>
+            <w:pPr>
+              <w:rPr>
+                <w:lang w:val="en-US" w:eastAsia="ja-JP"/>
+              </w:rPr>
+            </w:pPr>
+            <w:r>
+              <w:rPr>
+                <w:lang w:val="en-US" w:eastAsia="ja-JP"/>
+              </w:rPr>
+              <w:t>{% row3 row</w:t>
+            </w:r>
+            <w:proofErr w:type="gramStart"/>
+            <w:r>
+              <w:rPr>
+                <w:lang w:val="en-US" w:eastAsia="ja-JP"/>
+              </w:rPr>
+              <w:t>%}{</w:t>
+            </w:r>
+            <w:proofErr w:type="gramEnd"/>
+            <w:r>
+              <w:rPr>
+                <w:lang w:val="en-US" w:eastAsia="ja-JP"/>
+              </w:rPr>
+              <w:t>{name}}</w:t>
+            </w:r>
+          </w:p>
+        </w:tc>
+        <w:tc>
+          <w:tcPr>
+            <w:tcW w:w="953" w:type="dxa"/>
+          </w:tcPr>
+          <w:p>
+            <w:pPr>
+              <w:rPr>
+                <w:lang w:val="en-US" w:eastAsia="ja-JP"/>
+              </w:rPr>
+            </w:pPr>
+            <w:r>
+              <w:rPr>
+                <w:lang w:val="en-US" w:eastAsia="ja-JP"/>
+              </w:rPr>
+              <w:t>{{type}}</w:t>
+            </w:r>
+          </w:p>
+        </w:tc>
+        <w:tc>
+          <w:tcPr>
+            <w:tcW w:w="826" w:type="dxa"/>
+          </w:tcPr>
+          <w:p>
+            <w:pPr>
+              <w:rPr>
+                <w:lang w:val="en-US" w:eastAsia="ja-JP"/>
+              </w:rPr>
+            </w:pPr>
+            <w:r>
+              <w:rPr>
+                <w:lang w:val="en-US" w:eastAsia="ja-JP"/>
+              </w:rPr>
+              <w:t>{{rev}}</w:t>
+            </w:r>
+          </w:p>
+        </w:tc>
+        <w:tc>
+          <w:tcPr>
+            <w:tcW w:w="7226" w:type="dxa"/>
+          </w:tcPr>
+          <w:p>
+            <w:pPr>
+              <w:rPr>
+                <w:lang w:val="en-US" w:eastAsia="ja-JP"/>
+              </w:rPr>
+            </w:pPr>
+            <w:r>
+              <w:rPr>
+                <w:lang w:val="en-US" w:eastAsia="ja-JP"/>
+              </w:rPr>
+              <w:t>{{desc</w:t>
+            </w:r>
+            <w:proofErr w:type="gramStart"/>
+            <w:r>
+              <w:rPr>
+                <w:lang w:val="en-US" w:eastAsia="ja-JP"/>
+              </w:rPr>
+              <w:t>}}{</w:t>
+            </w:r>
+            <w:proofErr w:type="gramEnd"/>
+            <w:r>
+              <w:rPr>
+                <w:lang w:val="en-US" w:eastAsia="ja-JP"/>
+              </w:rPr>
+              <w:t>% end row3 %}</w:t>
+            </w:r>
+          </w:p>
+        </w:tc>
+      </w:tr>
+      <w:tr>
+        <w:tc>
+          <w:tcPr>
+            <w:tcW w:w="257" w:type="dxa"/>
+            <w:tcBorders>
+              <w:top w:val="nil"/>
+              <w:left w:val="single" w:sz="4" w:space="0" w:color="A6A6A6" w:themeColor="background1" w:themeShade="A6"/>
+              <w:bottom w:val="nil"/>
+              <w:right w:val="single" w:sz="4" w:space="0" w:color="A6A6A6" w:themeColor="background1" w:themeShade="A6"/>
+            </w:tcBorders>
+          </w:tcPr>
+          <w:p>
+            <w:pPr>
+              <w:rPr>
+                <w:lang w:val="en-US" w:eastAsia="ja-JP"/>
+              </w:rPr>
+            </w:pPr>
+          </w:p>
+        </w:tc>
+        <w:tc>
+          <w:tcPr>
+            <w:tcW w:w="258" w:type="dxa"/>
+            <w:tcBorders>
+              <w:top w:val="nil"/>
+              <w:left w:val="single" w:sz="4" w:space="0" w:color="A6A6A6" w:themeColor="background1" w:themeShade="A6"/>
+              <w:bottom w:val="nil"/>
+              <w:right w:val="single" w:sz="4" w:space="0" w:color="A6A6A6" w:themeColor="background1" w:themeShade="A6"/>
+            </w:tcBorders>
+          </w:tcPr>
+          <w:p>
+            <w:pPr>
+              <w:rPr>
+                <w:lang w:val="en-US" w:eastAsia="ja-JP"/>
+              </w:rPr>
+            </w:pPr>
+          </w:p>
+        </w:tc>
+        <w:tc>
+          <w:tcPr>
+            <w:tcW w:w="256" w:type="dxa"/>
+            <w:tcBorders>
+              <w:left w:val="single" w:sz="4" w:space="0" w:color="A6A6A6" w:themeColor="background1" w:themeShade="A6"/>
+              <w:bottom w:val="nil"/>
+            </w:tcBorders>
+          </w:tcPr>
+          <w:p>
+            <w:pPr>
+              <w:rPr>
+                <w:lang w:val="en-US" w:eastAsia="ja-JP"/>
+              </w:rPr>
+            </w:pPr>
+          </w:p>
+        </w:tc>
+        <w:tc>
+          <w:tcPr>
+            <w:tcW w:w="4799" w:type="dxa"/>
+            <w:gridSpan w:val="3"/>
+          </w:tcPr>
+          <w:p>
+            <w:pPr>
+              <w:rPr>
+                <w:lang w:val="en-US" w:eastAsia="ja-JP"/>
+              </w:rPr>
+            </w:pPr>
+            <w:r>
+              <w:rPr>
+                <w:lang w:val="en-US" w:eastAsia="ja-JP"/>
+              </w:rPr>
+              <w:t>{% row4 row</w:t>
+            </w:r>
+            <w:proofErr w:type="gramStart"/>
+            <w:r>
+              <w:rPr>
+                <w:lang w:val="en-US" w:eastAsia="ja-JP"/>
+              </w:rPr>
+              <w:t>%}{</w:t>
+            </w:r>
+            <w:proofErr w:type="gramEnd"/>
+            <w:r>
+              <w:rPr>
+                <w:lang w:val="en-US" w:eastAsia="ja-JP"/>
+              </w:rPr>
+              <w:t>{name}}</w:t>
+            </w:r>
+          </w:p>
+        </w:tc>
+        <w:tc>
+          <w:tcPr>
+            <w:tcW w:w="953" w:type="dxa"/>
+          </w:tcPr>
+          <w:p>
+            <w:pPr>
+              <w:rPr>
+                <w:lang w:val="en-US" w:eastAsia="ja-JP"/>
+              </w:rPr>
+            </w:pPr>
+            <w:r>
+              <w:rPr>
+                <w:lang w:val="en-US" w:eastAsia="ja-JP"/>
+              </w:rPr>
+              <w:t>{{type}}</w:t>
+            </w:r>
+          </w:p>
+        </w:tc>
+        <w:tc>
+          <w:tcPr>
+            <w:tcW w:w="826" w:type="dxa"/>
+          </w:tcPr>
+          <w:p>
+            <w:pPr>
+              <w:rPr>
+                <w:lang w:val="en-US" w:eastAsia="ja-JP"/>
+              </w:rPr>
+            </w:pPr>
+            <w:r>
+              <w:rPr>
+                <w:lang w:val="en-US" w:eastAsia="ja-JP"/>
+              </w:rPr>
+              <w:t>{{rev}}</w:t>
+            </w:r>
+          </w:p>
+        </w:tc>
+        <w:tc>
+          <w:tcPr>
+            <w:tcW w:w="7226" w:type="dxa"/>
+          </w:tcPr>
+          <w:p>
+            <w:pPr>
+              <w:rPr>
+                <w:lang w:val="en-US" w:eastAsia="ja-JP"/>
+              </w:rPr>
+            </w:pPr>
+            <w:r>
+              <w:rPr>
+                <w:lang w:val="en-US" w:eastAsia="ja-JP"/>
+              </w:rPr>
+              <w:t>{{desc</w:t>
+            </w:r>
+            <w:proofErr w:type="gramStart"/>
+            <w:r>
+              <w:rPr>
+                <w:lang w:val="en-US" w:eastAsia="ja-JP"/>
+              </w:rPr>
+              <w:t>}}{</w:t>
+            </w:r>
+            <w:proofErr w:type="gramEnd"/>
+            <w:r>
+              <w:rPr>
+                <w:lang w:val="en-US" w:eastAsia="ja-JP"/>
+              </w:rPr>
+              <w:t>% end row4 %}</w:t>
+            </w:r>
+          </w:p>
+        </w:tc>
+      </w:tr>
+      <w:tr>
+        <w:tc>
+          <w:tcPr>
+            <w:tcW w:w="257" w:type="dxa"/>
+            <w:tcBorders>
+              <w:top w:val="nil"/>
+              <w:left w:val="single" w:sz="4" w:space="0" w:color="A6A6A6" w:themeColor="background1" w:themeShade="A6"/>
+              <w:bottom w:val="nil"/>
+              <w:right w:val="single" w:sz="4" w:space="0" w:color="A6A6A6" w:themeColor="background1" w:themeShade="A6"/>
+            </w:tcBorders>
+          </w:tcPr>
+          <w:p>
+            <w:pPr>
+              <w:rPr>
+                <w:lang w:val="en-US" w:eastAsia="ja-JP"/>
+              </w:rPr>
+            </w:pPr>
+          </w:p>
+        </w:tc>
+        <w:tc>
+          <w:tcPr>
+            <w:tcW w:w="258" w:type="dxa"/>
+            <w:tcBorders>
+              <w:top w:val="nil"/>
+              <w:left w:val="single" w:sz="4" w:space="0" w:color="A6A6A6" w:themeColor="background1" w:themeShade="A6"/>
+              <w:bottom w:val="nil"/>
+              <w:right w:val="single" w:sz="4" w:space="0" w:color="A6A6A6" w:themeColor="background1" w:themeShade="A6"/>
+            </w:tcBorders>
+          </w:tcPr>
+          <w:p>
+            <w:pPr>
+              <w:rPr>
+                <w:lang w:val="en-US" w:eastAsia="ja-JP"/>
+              </w:rPr>
+            </w:pPr>
+          </w:p>
+        </w:tc>
+        <w:tc>
+          <w:tcPr>
+            <w:tcW w:w="256" w:type="dxa"/>
+            <w:tcBorders>
+              <w:top w:val="nil"/>
+              <w:left w:val="single" w:sz="4" w:space="0" w:color="A6A6A6" w:themeColor="background1" w:themeShade="A6"/>
+              <w:bottom w:val="nil"/>
+              <w:right w:val="single" w:sz="4" w:space="0" w:color="A6A6A6" w:themeColor="background1" w:themeShade="A6"/>
+            </w:tcBorders>
+          </w:tcPr>
+          <w:p>
+            <w:pPr>
+              <w:rPr>
+                <w:lang w:val="en-US" w:eastAsia="ja-JP"/>
+              </w:rPr>
+            </w:pPr>
+          </w:p>
+        </w:tc>
+        <w:tc>
+          <w:tcPr>
+            <w:tcW w:w="256" w:type="dxa"/>
+            <w:tcBorders>
+              <w:left w:val="single" w:sz="4" w:space="0" w:color="A6A6A6" w:themeColor="background1" w:themeShade="A6"/>
+              <w:bottom w:val="nil"/>
+            </w:tcBorders>
+          </w:tcPr>
+          <w:p>
+            <w:pPr>
+              <w:rPr>
+                <w:lang w:val="en-US" w:eastAsia="ja-JP"/>
+              </w:rPr>
+            </w:pPr>
+          </w:p>
+        </w:tc>
+        <w:tc>
+          <w:tcPr>
+            <w:tcW w:w="4543" w:type="dxa"/>
+            <w:gridSpan w:val="2"/>
+          </w:tcPr>
+          <w:p>
+            <w:pPr>
+              <w:rPr>
+                <w:lang w:val="en-US" w:eastAsia="ja-JP"/>
+              </w:rPr>
+            </w:pPr>
+            <w:r>
+              <w:rPr>
+                <w:lang w:val="en-US" w:eastAsia="ja-JP"/>
+              </w:rPr>
+              <w:t>{% row5 row</w:t>
+            </w:r>
+            <w:proofErr w:type="gramStart"/>
+            <w:r>
+              <w:rPr>
+                <w:lang w:val="en-US" w:eastAsia="ja-JP"/>
+              </w:rPr>
+              <w:t>%}{</w:t>
+            </w:r>
+            <w:proofErr w:type="gramEnd"/>
+            <w:r>
+              <w:rPr>
+                <w:lang w:val="en-US" w:eastAsia="ja-JP"/>
+              </w:rPr>
+              <w:t>{name}}</w:t>
+            </w:r>
+          </w:p>
+        </w:tc>
+        <w:tc>
+          <w:tcPr>
+            <w:tcW w:w="953" w:type="dxa"/>
+          </w:tcPr>
+          <w:p>
+            <w:pPr>
+              <w:rPr>
+                <w:lang w:val="en-US" w:eastAsia="ja-JP"/>
+              </w:rPr>
+            </w:pPr>
+            <w:r>
+              <w:rPr>
+                <w:lang w:val="en-US" w:eastAsia="ja-JP"/>
+              </w:rPr>
+              <w:t>{{type}}</w:t>
+            </w:r>
+          </w:p>
+        </w:tc>
+        <w:tc>
+          <w:tcPr>
+            <w:tcW w:w="826" w:type="dxa"/>
+          </w:tcPr>
+          <w:p>
+            <w:pPr>
+              <w:rPr>
+                <w:lang w:val="en-US" w:eastAsia="ja-JP"/>
+              </w:rPr>
+            </w:pPr>
+            <w:r>
+              <w:rPr>
+                <w:lang w:val="en-US" w:eastAsia="ja-JP"/>
+              </w:rPr>
+              <w:t>{{rev}}</w:t>
+            </w:r>
+          </w:p>
+        </w:tc>
+        <w:tc>
+          <w:tcPr>
+            <w:tcW w:w="7226" w:type="dxa"/>
+          </w:tcPr>
+          <w:p>
+            <w:pPr>
+              <w:rPr>
+                <w:lang w:val="en-US" w:eastAsia="ja-JP"/>
+              </w:rPr>
+            </w:pPr>
+            <w:r>
+              <w:rPr>
+                <w:lang w:val="en-US" w:eastAsia="ja-JP"/>
+              </w:rPr>
+              <w:t>{{desc</w:t>
+            </w:r>
+            <w:proofErr w:type="gramStart"/>
+            <w:r>
+              <w:rPr>
+                <w:lang w:val="en-US" w:eastAsia="ja-JP"/>
+              </w:rPr>
+              <w:t>}}{</w:t>
+            </w:r>
+            <w:proofErr w:type="gramEnd"/>
+            <w:r>
+              <w:rPr>
+                <w:lang w:val="en-US" w:eastAsia="ja-JP"/>
+              </w:rPr>
+              <w:t>% end row5 %}</w:t>
+            </w:r>
+          </w:p>
+        </w:tc>
+      </w:tr>
+      <w:tr>
+        <w:tc>
+          <w:tcPr>
+            <w:tcW w:w="257" w:type="dxa"/>
+            <w:tcBorders>
+              <w:top w:val="nil"/>
+              <w:left w:val="single" w:sz="4" w:space="0" w:color="A6A6A6" w:themeColor="background1" w:themeShade="A6"/>
+              <w:bottom w:val="nil"/>
+              <w:right w:val="single" w:sz="4" w:space="0" w:color="A6A6A6" w:themeColor="background1" w:themeShade="A6"/>
+            </w:tcBorders>
+          </w:tcPr>
+          <w:p>
+            <w:pPr>
+              <w:rPr>
+                <w:lang w:val="en-US" w:eastAsia="ja-JP"/>
+              </w:rPr>
+            </w:pPr>
+          </w:p>
+        </w:tc>
+        <w:tc>
+          <w:tcPr>
+            <w:tcW w:w="258" w:type="dxa"/>
+            <w:tcBorders>
+              <w:top w:val="nil"/>
+              <w:left w:val="single" w:sz="4" w:space="0" w:color="A6A6A6" w:themeColor="background1" w:themeShade="A6"/>
+              <w:bottom w:val="nil"/>
+              <w:right w:val="single" w:sz="4" w:space="0" w:color="A6A6A6" w:themeColor="background1" w:themeShade="A6"/>
+            </w:tcBorders>
+          </w:tcPr>
+          <w:p>
+            <w:pPr>
+              <w:rPr>
+                <w:lang w:val="en-US" w:eastAsia="ja-JP"/>
+              </w:rPr>
+            </w:pPr>
+          </w:p>
+        </w:tc>
+        <w:tc>
+          <w:tcPr>
+            <w:tcW w:w="256" w:type="dxa"/>
+            <w:tcBorders>
+              <w:top w:val="nil"/>
+              <w:left w:val="single" w:sz="4" w:space="0" w:color="A6A6A6" w:themeColor="background1" w:themeShade="A6"/>
+              <w:bottom w:val="nil"/>
+              <w:right w:val="single" w:sz="4" w:space="0" w:color="A6A6A6" w:themeColor="background1" w:themeShade="A6"/>
+            </w:tcBorders>
+          </w:tcPr>
+          <w:p>
+            <w:pPr>
+              <w:rPr>
+                <w:lang w:val="en-US" w:eastAsia="ja-JP"/>
+              </w:rPr>
+            </w:pPr>
+          </w:p>
+        </w:tc>
+        <w:tc>
+          <w:tcPr>
+            <w:tcW w:w="256" w:type="dxa"/>
+            <w:tcBorders>
+              <w:top w:val="nil"/>
+              <w:left w:val="single" w:sz="4" w:space="0" w:color="A6A6A6" w:themeColor="background1" w:themeShade="A6"/>
+              <w:bottom w:val="nil"/>
+              <w:right w:val="single" w:sz="4" w:space="0" w:color="A6A6A6" w:themeColor="background1" w:themeShade="A6"/>
+            </w:tcBorders>
+          </w:tcPr>
+          <w:p>
+            <w:pPr>
+              <w:rPr>
+                <w:lang w:val="en-US" w:eastAsia="ja-JP"/>
+              </w:rPr>
+            </w:pPr>
+          </w:p>
+        </w:tc>
+        <w:tc>
+          <w:tcPr>
+            <w:tcW w:w="256" w:type="dxa"/>
+            <w:tcBorders>
+              <w:left w:val="single" w:sz="4" w:space="0" w:color="A6A6A6" w:themeColor="background1" w:themeShade="A6"/>
+              <w:bottom w:val="nil"/>
+            </w:tcBorders>
+          </w:tcPr>
+          <w:p>
+            <w:pPr>
+              <w:rPr>
+                <w:lang w:val="en-US" w:eastAsia="ja-JP"/>
+              </w:rPr>
+            </w:pPr>
+          </w:p>
+        </w:tc>
+        <w:tc>
+          <w:tcPr>
+            <w:tcW w:w="4287" w:type="dxa"/>
+          </w:tcPr>
+          <w:p>
+            <w:pPr>
+              <w:rPr>
+                <w:lang w:val="en-US" w:eastAsia="ja-JP"/>
+              </w:rPr>
+            </w:pPr>
+            <w:r>
+              <w:rPr>
+                <w:lang w:val="en-US" w:eastAsia="ja-JP"/>
+              </w:rPr>
+              <w:t>{% row6 row</w:t>
+            </w:r>
+            <w:proofErr w:type="gramStart"/>
+            <w:r>
+              <w:rPr>
+                <w:lang w:val="en-US" w:eastAsia="ja-JP"/>
+              </w:rPr>
+              <w:t>%}{</w:t>
+            </w:r>
+            <w:proofErr w:type="gramEnd"/>
+            <w:r>
+              <w:rPr>
+                <w:lang w:val="en-US" w:eastAsia="ja-JP"/>
+              </w:rPr>
+              <w:t>{name}}</w:t>
+            </w:r>
+          </w:p>
+        </w:tc>
+        <w:tc>
+          <w:tcPr>
+            <w:tcW w:w="953" w:type="dxa"/>
+          </w:tcPr>
+          <w:p>
+            <w:pPr>
+              <w:rPr>
+                <w:lang w:val="en-US" w:eastAsia="ja-JP"/>
+              </w:rPr>
+            </w:pPr>
+            <w:r>
+              <w:rPr>
+                <w:lang w:val="en-US" w:eastAsia="ja-JP"/>
+              </w:rPr>
+              <w:t>{{type}}</w:t>
+            </w:r>
+          </w:p>
+        </w:tc>
+        <w:tc>
+          <w:tcPr>
+            <w:tcW w:w="826" w:type="dxa"/>
+          </w:tcPr>
+          <w:p>
+            <w:pPr>
+              <w:rPr>
+                <w:lang w:val="en-US" w:eastAsia="ja-JP"/>
+              </w:rPr>
+            </w:pPr>
+            <w:r>
+              <w:rPr>
+                <w:lang w:val="en-US" w:eastAsia="ja-JP"/>
+              </w:rPr>
+              <w:t>{{rev}}</w:t>
+            </w:r>
+          </w:p>
+        </w:tc>
+        <w:tc>
+          <w:tcPr>
+            <w:tcW w:w="7226" w:type="dxa"/>
+          </w:tcPr>
+          <w:p>
+            <w:pPr>
+              <w:rPr>
+                <w:lang w:val="en-US" w:eastAsia="ja-JP"/>
+              </w:rPr>
+            </w:pPr>
+            <w:r>
+              <w:rPr>
+                <w:lang w:val="en-US" w:eastAsia="ja-JP"/>
+              </w:rPr>
+              <w:t>{{desc</w:t>
+            </w:r>
+            <w:proofErr w:type="gramStart"/>
+            <w:r>
+              <w:rPr>
+                <w:lang w:val="en-US" w:eastAsia="ja-JP"/>
+              </w:rPr>
+              <w:t>}}{</w:t>
+            </w:r>
+            <w:proofErr w:type="gramEnd"/>
+            <w:r>
+              <w:rPr>
+                <w:lang w:val="en-US" w:eastAsia="ja-JP"/>
+              </w:rPr>
+              <w:t xml:space="preserve">% end row6 </w:t>
+            </w:r>
+            <w:proofErr w:type="gramStart"/>
+            <w:r>
+              <w:rPr>
+                <w:lang w:val="en-US" w:eastAsia="ja-JP"/>
+              </w:rPr>
+              <w:t>%}{</w:t>
+            </w:r>
+            <w:proofErr w:type="gramEnd"/>
+            <w:r>
+              <w:rPr>
+                <w:lang w:val="en-US" w:eastAsia="ja-JP"/>
+              </w:rPr>
+              <w:t>% end tabrow %}</w:t>
+            </w:r>
+          </w:p>
+        </w:tc>
+      </w:tr>
+    </w:tbl>
     <w:p>
       <w:pPr>
         <w:rPr>
@@ -1650,16 +2960,22 @@
       </w:pPr>
       <w:r>
         <w:rPr>
+          <w:lang w:val="en-US" w:eastAsia="ja-JP"/>
+        </w:rPr>
+        <w:br w:type="page"/>
+      </w:r>
+      <w:r>
+        <w:rPr>
           <w:rFonts w:hint="eastAsia"/>
           <w:lang w:val="en-US" w:eastAsia="ja-JP"/>
         </w:rPr>
+        <w:lastRenderedPageBreak/>
         <w:t>{% end function %}</w:t>
       </w:r>
     </w:p>
     <w:sectPr>
-      <w:footerReference w:type="default" r:id="rId7"/>
-      <w:pgSz w:w="11906" w:h="16838"/>
-      <w:pgMar w:top="1417" w:right="1417" w:bottom="1417" w:left="1417" w:header="708" w:footer="708" w:gutter="0"/>
+      <w:pgSz w:w="16838" w:h="11906" w:orient="landscape"/>
+      <w:pgMar w:top="1411" w:right="1411" w:bottom="1411" w:left="1411" w:header="706" w:footer="706" w:gutter="0"/>
       <w:cols w:space="708"/>
       <w:docGrid w:linePitch="360"/>
     </w:sectPr>
@@ -1706,23 +3022,7 @@
         <w:rFonts w:hint="eastAsia"/>
         <w:lang w:eastAsia="ja-JP"/>
       </w:rPr>
-      <w:t>{{</w:t>
-    </w:r>
-    <w:proofErr w:type="spellStart"/>
-    <w:r>
-      <w:rPr>
-        <w:rFonts w:hint="eastAsia"/>
-        <w:lang w:eastAsia="ja-JP"/>
-      </w:rPr>
-      <w:t>doc_name</w:t>
-    </w:r>
-    <w:proofErr w:type="spellEnd"/>
-    <w:r>
-      <w:rPr>
-        <w:rFonts w:hint="eastAsia"/>
-        <w:lang w:eastAsia="ja-JP"/>
-      </w:rPr>
-      <w:t>}}</w:t>
+      <w:t>{{doc_name}}</w:t>
     </w:r>
   </w:p>
 </w:ftr>
@@ -1751,6 +3051,219 @@
     </w:p>
   </w:footnote>
 </w:footnotes>
+</file>
+
+<file path=word/numbering.xml><?xml version="1.0" encoding="utf-8"?>
+<w:numbering xmlns:wpc="http://schemas.microsoft.com/office/word/2010/wordprocessingCanvas" xmlns:cx="http://schemas.microsoft.com/office/drawing/2014/chartex" xmlns:cx1="http://schemas.microsoft.com/office/drawing/2015/9/8/chartex" xmlns:cx2="http://schemas.microsoft.com/office/drawing/2015/10/21/chartex" xmlns:cx3="http://schemas.microsoft.com/office/drawing/2016/5/9/chartex" xmlns:cx4="http://schemas.microsoft.com/office/drawing/2016/5/10/chartex" xmlns:cx5="http://schemas.microsoft.com/office/drawing/2016/5/11/chartex" xmlns:cx6="http://schemas.microsoft.com/office/drawing/2016/5/12/chartex" xmlns:cx7="http://schemas.microsoft.com/office/drawing/2016/5/13/chartex" xmlns:cx8="http://schemas.microsoft.com/office/drawing/2016/5/14/chartex" xmlns:mc="http://schemas.openxmlformats.org/markup-compatibility/2006" xmlns:aink="http://schemas.microsoft.com/office/drawing/2016/ink" xmlns:am3d="http://schemas.microsoft.com/office/drawing/2017/model3d" xmlns:o="urn:schemas-microsoft-com:office:office" xmlns:oel="http://schemas.microsoft.com/office/2019/extlst" xmlns:r="http://schemas.openxmlformats.org/officeDocument/2006/relationships" xmlns:m="http://schemas.openxmlformats.org/officeDocument/2006/math" xmlns:v="urn:schemas-microsoft-com:vml" xmlns:wp14="http://schemas.microsoft.com/office/word/2010/wordprocessingDrawing" xmlns:wp="http://schemas.openxmlformats.org/drawingml/2006/wordprocessingDrawing" xmlns:w10="urn:schemas-microsoft-com:office:word" xmlns:w="http://schemas.openxmlformats.org/wordprocessingml/2006/main" xmlns:w14="http://schemas.microsoft.com/office/word/2010/wordml" xmlns:w15="http://schemas.microsoft.com/office/word/2012/wordml" xmlns:w16cex="http://schemas.microsoft.com/office/word/2018/wordml/cex" xmlns:w16cid="http://schemas.microsoft.com/office/word/2016/wordml/cid" xmlns:w16="http://schemas.microsoft.com/office/word/2018/wordml" xmlns:w16du="http://schemas.microsoft.com/office/word/2023/wordml/word16du" xmlns:w16sdtdh="http://schemas.microsoft.com/office/word/2020/wordml/sdtdatahash" xmlns:w16sdtfl="http://schemas.microsoft.com/office/word/2024/wordml/sdtformatlock" xmlns:w16se="http://schemas.microsoft.com/office/word/2015/wordml/symex" xmlns:wpg="http://schemas.microsoft.com/office/word/2010/wordprocessingGroup" xmlns:wpi="http://schemas.microsoft.com/office/word/2010/wordprocessingInk" xmlns:wne="http://schemas.microsoft.com/office/word/2006/wordml" xmlns:wps="http://schemas.microsoft.com/office/word/2010/wordprocessingShape" mc:Ignorable="w14 w15 w16se w16cid w16 w16cex w16sdtdh w16sdtfl w16du wp14">
+  <w:abstractNum w:abstractNumId="0" w15:restartNumberingAfterBreak="0">
+    <w:nsid w:val="1FEB30A7"/>
+    <w:multiLevelType w:val="hybridMultilevel"/>
+    <w:tmpl w:val="4DC25E26"/>
+    <w:lvl w:ilvl="0" w:tplc="04190001">
+      <w:start w:val="1"/>
+      <w:numFmt w:val="bullet"/>
+      <w:lvlText w:val=""/>
+      <w:lvlJc w:val="left"/>
+      <w:pPr>
+        <w:ind w:left="720" w:hanging="360"/>
+      </w:pPr>
+      <w:rPr>
+        <w:rFonts w:ascii="Symbol" w:hAnsi="Symbol" w:hint="default"/>
+      </w:rPr>
+    </w:lvl>
+    <w:lvl w:ilvl="1" w:tplc="04190003" w:tentative="1">
+      <w:start w:val="1"/>
+      <w:numFmt w:val="bullet"/>
+      <w:lvlText w:val="o"/>
+      <w:lvlJc w:val="left"/>
+      <w:pPr>
+        <w:ind w:left="1440" w:hanging="360"/>
+      </w:pPr>
+      <w:rPr>
+        <w:rFonts w:ascii="Courier New" w:hAnsi="Courier New" w:cs="Courier New" w:hint="default"/>
+      </w:rPr>
+    </w:lvl>
+    <w:lvl w:ilvl="2" w:tplc="04190005" w:tentative="1">
+      <w:start w:val="1"/>
+      <w:numFmt w:val="bullet"/>
+      <w:lvlText w:val=""/>
+      <w:lvlJc w:val="left"/>
+      <w:pPr>
+        <w:ind w:left="2160" w:hanging="360"/>
+      </w:pPr>
+      <w:rPr>
+        <w:rFonts w:ascii="Wingdings" w:hAnsi="Wingdings" w:hint="default"/>
+      </w:rPr>
+    </w:lvl>
+    <w:lvl w:ilvl="3" w:tplc="04190001" w:tentative="1">
+      <w:start w:val="1"/>
+      <w:numFmt w:val="bullet"/>
+      <w:lvlText w:val=""/>
+      <w:lvlJc w:val="left"/>
+      <w:pPr>
+        <w:ind w:left="2880" w:hanging="360"/>
+      </w:pPr>
+      <w:rPr>
+        <w:rFonts w:ascii="Symbol" w:hAnsi="Symbol" w:hint="default"/>
+      </w:rPr>
+    </w:lvl>
+    <w:lvl w:ilvl="4" w:tplc="04190003" w:tentative="1">
+      <w:start w:val="1"/>
+      <w:numFmt w:val="bullet"/>
+      <w:lvlText w:val="o"/>
+      <w:lvlJc w:val="left"/>
+      <w:pPr>
+        <w:ind w:left="3600" w:hanging="360"/>
+      </w:pPr>
+      <w:rPr>
+        <w:rFonts w:ascii="Courier New" w:hAnsi="Courier New" w:cs="Courier New" w:hint="default"/>
+      </w:rPr>
+    </w:lvl>
+    <w:lvl w:ilvl="5" w:tplc="04190005" w:tentative="1">
+      <w:start w:val="1"/>
+      <w:numFmt w:val="bullet"/>
+      <w:lvlText w:val=""/>
+      <w:lvlJc w:val="left"/>
+      <w:pPr>
+        <w:ind w:left="4320" w:hanging="360"/>
+      </w:pPr>
+      <w:rPr>
+        <w:rFonts w:ascii="Wingdings" w:hAnsi="Wingdings" w:hint="default"/>
+      </w:rPr>
+    </w:lvl>
+    <w:lvl w:ilvl="6" w:tplc="04190001" w:tentative="1">
+      <w:start w:val="1"/>
+      <w:numFmt w:val="bullet"/>
+      <w:lvlText w:val=""/>
+      <w:lvlJc w:val="left"/>
+      <w:pPr>
+        <w:ind w:left="5040" w:hanging="360"/>
+      </w:pPr>
+      <w:rPr>
+        <w:rFonts w:ascii="Symbol" w:hAnsi="Symbol" w:hint="default"/>
+      </w:rPr>
+    </w:lvl>
+    <w:lvl w:ilvl="7" w:tplc="04190003" w:tentative="1">
+      <w:start w:val="1"/>
+      <w:numFmt w:val="bullet"/>
+      <w:lvlText w:val="o"/>
+      <w:lvlJc w:val="left"/>
+      <w:pPr>
+        <w:ind w:left="5760" w:hanging="360"/>
+      </w:pPr>
+      <w:rPr>
+        <w:rFonts w:ascii="Courier New" w:hAnsi="Courier New" w:cs="Courier New" w:hint="default"/>
+      </w:rPr>
+    </w:lvl>
+    <w:lvl w:ilvl="8" w:tplc="04190005" w:tentative="1">
+      <w:start w:val="1"/>
+      <w:numFmt w:val="bullet"/>
+      <w:lvlText w:val=""/>
+      <w:lvlJc w:val="left"/>
+      <w:pPr>
+        <w:ind w:left="6480" w:hanging="360"/>
+      </w:pPr>
+      <w:rPr>
+        <w:rFonts w:ascii="Wingdings" w:hAnsi="Wingdings" w:hint="default"/>
+      </w:rPr>
+    </w:lvl>
+  </w:abstractNum>
+  <w:abstractNum w:abstractNumId="1" w15:restartNumberingAfterBreak="0">
+    <w:nsid w:val="3DAE7F1D"/>
+    <w:multiLevelType w:val="hybridMultilevel"/>
+    <w:tmpl w:val="1FE29D88"/>
+    <w:lvl w:ilvl="0" w:tplc="C95E913C">
+      <w:start w:val="1"/>
+      <w:numFmt w:val="decimal"/>
+      <w:lvlText w:val="%1."/>
+      <w:lvlJc w:val="left"/>
+      <w:pPr>
+        <w:ind w:left="720" w:hanging="360"/>
+      </w:pPr>
+      <w:rPr>
+        <w:rFonts w:hint="default"/>
+      </w:rPr>
+    </w:lvl>
+    <w:lvl w:ilvl="1" w:tplc="04190019" w:tentative="1">
+      <w:start w:val="1"/>
+      <w:numFmt w:val="lowerLetter"/>
+      <w:lvlText w:val="%2."/>
+      <w:lvlJc w:val="left"/>
+      <w:pPr>
+        <w:ind w:left="1440" w:hanging="360"/>
+      </w:pPr>
+    </w:lvl>
+    <w:lvl w:ilvl="2" w:tplc="0419001B" w:tentative="1">
+      <w:start w:val="1"/>
+      <w:numFmt w:val="lowerRoman"/>
+      <w:lvlText w:val="%3."/>
+      <w:lvlJc w:val="right"/>
+      <w:pPr>
+        <w:ind w:left="2160" w:hanging="180"/>
+      </w:pPr>
+    </w:lvl>
+    <w:lvl w:ilvl="3" w:tplc="0419000F" w:tentative="1">
+      <w:start w:val="1"/>
+      <w:numFmt w:val="decimal"/>
+      <w:lvlText w:val="%4."/>
+      <w:lvlJc w:val="left"/>
+      <w:pPr>
+        <w:ind w:left="2880" w:hanging="360"/>
+      </w:pPr>
+    </w:lvl>
+    <w:lvl w:ilvl="4" w:tplc="04190019" w:tentative="1">
+      <w:start w:val="1"/>
+      <w:numFmt w:val="lowerLetter"/>
+      <w:lvlText w:val="%5."/>
+      <w:lvlJc w:val="left"/>
+      <w:pPr>
+        <w:ind w:left="3600" w:hanging="360"/>
+      </w:pPr>
+    </w:lvl>
+    <w:lvl w:ilvl="5" w:tplc="0419001B" w:tentative="1">
+      <w:start w:val="1"/>
+      <w:numFmt w:val="lowerRoman"/>
+      <w:lvlText w:val="%6."/>
+      <w:lvlJc w:val="right"/>
+      <w:pPr>
+        <w:ind w:left="4320" w:hanging="180"/>
+      </w:pPr>
+    </w:lvl>
+    <w:lvl w:ilvl="6" w:tplc="0419000F" w:tentative="1">
+      <w:start w:val="1"/>
+      <w:numFmt w:val="decimal"/>
+      <w:lvlText w:val="%7."/>
+      <w:lvlJc w:val="left"/>
+      <w:pPr>
+        <w:ind w:left="5040" w:hanging="360"/>
+      </w:pPr>
+    </w:lvl>
+    <w:lvl w:ilvl="7" w:tplc="04190019" w:tentative="1">
+      <w:start w:val="1"/>
+      <w:numFmt w:val="lowerLetter"/>
+      <w:lvlText w:val="%8."/>
+      <w:lvlJc w:val="left"/>
+      <w:pPr>
+        <w:ind w:left="5760" w:hanging="360"/>
+      </w:pPr>
+    </w:lvl>
+    <w:lvl w:ilvl="8" w:tplc="0419001B" w:tentative="1">
+      <w:start w:val="1"/>
+      <w:numFmt w:val="lowerRoman"/>
+      <w:lvlText w:val="%9."/>
+      <w:lvlJc w:val="right"/>
+      <w:pPr>
+        <w:ind w:left="6480" w:hanging="180"/>
+      </w:pPr>
+    </w:lvl>
+  </w:abstractNum>
+  <w:num w:numId="1" w16cid:durableId="681663384">
+    <w:abstractNumId w:val="0"/>
+  </w:num>
+  <w:num w:numId="2" w16cid:durableId="725183766">
+    <w:abstractNumId w:val="1"/>
+  </w:num>
+</w:numbering>
 </file>
 
 <file path=word/styles.xml><?xml version="1.0" encoding="utf-8"?>
@@ -2897,6 +4410,25 @@
       <w:u w:val="single"/>
     </w:rPr>
   </w:style>
+  <w:style w:type="table" w:styleId="TableGrid">
+    <w:name w:val="Table Grid"/>
+    <w:basedOn w:val="TableNormal"/>
+    <w:uiPriority w:val="39"/>
+    <w:rsid w:val="00F802C7"/>
+    <w:pPr>
+      <w:spacing w:after="0" w:line="240" w:lineRule="auto"/>
+    </w:pPr>
+    <w:tblPr>
+      <w:tblBorders>
+        <w:top w:val="single" w:sz="4" w:space="0" w:color="auto"/>
+        <w:left w:val="single" w:sz="4" w:space="0" w:color="auto"/>
+        <w:bottom w:val="single" w:sz="4" w:space="0" w:color="auto"/>
+        <w:right w:val="single" w:sz="4" w:space="0" w:color="auto"/>
+        <w:insideH w:val="single" w:sz="4" w:space="0" w:color="auto"/>
+        <w:insideV w:val="single" w:sz="4" w:space="0" w:color="auto"/>
+      </w:tblBorders>
+    </w:tblPr>
+  </w:style>
 </w:styles>
 </file>
 

</xml_diff>

<commit_message>
update template, fix table lines
</commit_message>
<xml_diff>
--- a/examples/excel_example2/LAPTOP functional specification template.docx
+++ b/examples/excel_example2/LAPTOP functional specification template.docx
@@ -1,6 +1,6 @@
 
 <file path=word/document.xml><?xml version="1.0" encoding="utf-8"?>
-<w:document xmlns:wpc="http://schemas.microsoft.com/office/word/2010/wordprocessingCanvas" xmlns:cx="http://schemas.microsoft.com/office/drawing/2014/chartex" xmlns:cx1="http://schemas.microsoft.com/office/drawing/2015/9/8/chartex" xmlns:cx2="http://schemas.microsoft.com/office/drawing/2015/10/21/chartex" xmlns:cx3="http://schemas.microsoft.com/office/drawing/2016/5/9/chartex" xmlns:cx4="http://schemas.microsoft.com/office/drawing/2016/5/10/chartex" xmlns:cx5="http://schemas.microsoft.com/office/drawing/2016/5/11/chartex" xmlns:cx6="http://schemas.microsoft.com/office/drawing/2016/5/12/chartex" xmlns:cx7="http://schemas.microsoft.com/office/drawing/2016/5/13/chartex" xmlns:cx8="http://schemas.microsoft.com/office/drawing/2016/5/14/chartex" xmlns:mc="http://schemas.openxmlformats.org/markup-compatibility/2006" xmlns:aink="http://schemas.microsoft.com/office/drawing/2016/ink" xmlns:am3d="http://schemas.microsoft.com/office/drawing/2017/model3d" xmlns:o="urn:schemas-microsoft-com:office:office" xmlns:oel="http://schemas.microsoft.com/office/2019/extlst" xmlns:r="http://schemas.openxmlformats.org/officeDocument/2006/relationships" xmlns:m="http://schemas.openxmlformats.org/officeDocument/2006/math" xmlns:v="urn:schemas-microsoft-com:vml" xmlns:wp14="http://schemas.microsoft.com/office/word/2010/wordprocessingDrawing" xmlns:wp="http://schemas.openxmlformats.org/drawingml/2006/wordprocessingDrawing" xmlns:w10="urn:schemas-microsoft-com:office:word" xmlns:w="http://schemas.openxmlformats.org/wordprocessingml/2006/main" xmlns:w14="http://schemas.microsoft.com/office/word/2010/wordml" xmlns:w15="http://schemas.microsoft.com/office/word/2012/wordml" xmlns:w16cex="http://schemas.microsoft.com/office/word/2018/wordml/cex" xmlns:w16cid="http://schemas.microsoft.com/office/word/2016/wordml/cid" xmlns:w16="http://schemas.microsoft.com/office/word/2018/wordml" xmlns:w16du="http://schemas.microsoft.com/office/word/2023/wordml/word16du" xmlns:w16sdtdh="http://schemas.microsoft.com/office/word/2020/wordml/sdtdatahash" xmlns:w16sdtfl="http://schemas.microsoft.com/office/word/2024/wordml/sdtformatlock" xmlns:w16se="http://schemas.microsoft.com/office/word/2015/wordml/symex" xmlns:wpg="http://schemas.microsoft.com/office/word/2010/wordprocessingGroup" xmlns:wpi="http://schemas.microsoft.com/office/word/2010/wordprocessingInk" xmlns:wne="http://schemas.microsoft.com/office/word/2006/wordml" xmlns:wps="http://schemas.microsoft.com/office/word/2010/wordprocessingShape" mc:Ignorable="w14 w15 w16se w16cid w16 w16cex w16sdtdh w16sdtfl w16du wp14">
+<w:document xmlns:wpc="http://schemas.microsoft.com/office/word/2010/wordprocessingCanvas" xmlns:cx="http://schemas.microsoft.com/office/drawing/2014/chartex" xmlns:cx1="http://schemas.microsoft.com/office/drawing/2015/9/8/chartex" xmlns:cx2="http://schemas.microsoft.com/office/drawing/2015/10/21/chartex" xmlns:cx3="http://schemas.microsoft.com/office/drawing/2016/5/9/chartex" xmlns:cx4="http://schemas.microsoft.com/office/drawing/2016/5/10/chartex" xmlns:cx5="http://schemas.microsoft.com/office/drawing/2016/5/11/chartex" xmlns:cx6="http://schemas.microsoft.com/office/drawing/2016/5/12/chartex" xmlns:cx7="http://schemas.microsoft.com/office/drawing/2016/5/13/chartex" xmlns:cx8="http://schemas.microsoft.com/office/drawing/2016/5/14/chartex" xmlns:mc="http://schemas.openxmlformats.org/markup-compatibility/2006" xmlns:aink="http://schemas.microsoft.com/office/drawing/2016/ink" xmlns:am3d="http://schemas.microsoft.com/office/drawing/2017/model3d" xmlns:o="urn:schemas-microsoft-com:office:office" xmlns:oel="http://schemas.microsoft.com/office/2019/extlst" xmlns:r="http://schemas.openxmlformats.org/officeDocument/2006/relationships" xmlns:m="http://schemas.openxmlformats.org/officeDocument/2006/math" xmlns:v="urn:schemas-microsoft-com:vml" xmlns:wp14="http://schemas.microsoft.com/office/word/2010/wordprocessingDrawing" xmlns:wp="http://schemas.openxmlformats.org/drawingml/2006/wordprocessingDrawing" xmlns:w10="urn:schemas-microsoft-com:office:word" xmlns:w="http://schemas.openxmlformats.org/wordprocessingml/2006/main" xmlns:w14="http://schemas.microsoft.com/office/word/2010/wordml" xmlns:w15="http://schemas.microsoft.com/office/word/2012/wordml" xmlns:w16cex="http://schemas.microsoft.com/office/word/2018/wordml/cex" xmlns:w16cid="http://schemas.microsoft.com/office/word/2016/wordml/cid" xmlns:w16="http://schemas.microsoft.com/office/word/2018/wordml" xmlns:w16du="http://schemas.microsoft.com/office/word/2023/wordml/word16du" xmlns:w16sdtdh="http://schemas.microsoft.com/office/word/2020/wordml/sdtdatahash" xmlns:w16se="http://schemas.microsoft.com/office/word/2015/wordml/symex" xmlns:wpg="http://schemas.microsoft.com/office/word/2010/wordprocessingGroup" xmlns:wpi="http://schemas.microsoft.com/office/word/2010/wordprocessingInk" xmlns:wne="http://schemas.microsoft.com/office/word/2006/wordml" xmlns:wps="http://schemas.microsoft.com/office/word/2010/wordprocessingShape" mc:Ignorable="w14 w15 w16se w16cid w16 w16cex w16sdtdh w16du wp14">
   <w:body>
     <w:p>
       <w:pPr>
@@ -1657,7 +1657,21 @@
               <w:rPr>
                 <w:lang w:val="en-US" w:eastAsia="ja-JP"/>
               </w:rPr>
-              <w:t>{% history_row row</w:t>
+              <w:t xml:space="preserve">{% </w:t>
+            </w:r>
+            <w:proofErr w:type="spellStart"/>
+            <w:r>
+              <w:rPr>
+                <w:lang w:val="en-US" w:eastAsia="ja-JP"/>
+              </w:rPr>
+              <w:t>history_row</w:t>
+            </w:r>
+            <w:proofErr w:type="spellEnd"/>
+            <w:r>
+              <w:rPr>
+                <w:lang w:val="en-US" w:eastAsia="ja-JP"/>
+              </w:rPr>
+              <w:t xml:space="preserve"> row</w:t>
             </w:r>
             <w:proofErr w:type="gramStart"/>
             <w:r>
@@ -1744,7 +1758,25 @@
               <w:rPr>
                 <w:lang w:val="en-US" w:eastAsia="ja-JP"/>
               </w:rPr>
-              <w:t>{name</w:t>
+              <w:t>{name}}{%end desc%}</w:t>
+            </w:r>
+          </w:p>
+        </w:tc>
+        <w:tc>
+          <w:tcPr>
+            <w:tcW w:w="1820" w:type="dxa"/>
+          </w:tcPr>
+          <w:p>
+            <w:pPr>
+              <w:rPr>
+                <w:lang w:val="en-US" w:eastAsia="ja-JP"/>
+              </w:rPr>
+            </w:pPr>
+            <w:r>
+              <w:rPr>
+                <w:lang w:val="en-US" w:eastAsia="ja-JP"/>
+              </w:rPr>
+              <w:t>{{author</w:t>
             </w:r>
             <w:proofErr w:type="gramStart"/>
             <w:r>
@@ -1758,39 +1790,21 @@
               <w:rPr>
                 <w:lang w:val="en-US" w:eastAsia="ja-JP"/>
               </w:rPr>
-              <w:t>%end desc%}</w:t>
-            </w:r>
-          </w:p>
-        </w:tc>
-        <w:tc>
-          <w:tcPr>
-            <w:tcW w:w="1820" w:type="dxa"/>
-          </w:tcPr>
-          <w:p>
-            <w:pPr>
-              <w:rPr>
-                <w:lang w:val="en-US" w:eastAsia="ja-JP"/>
-              </w:rPr>
-            </w:pPr>
-            <w:r>
-              <w:rPr>
-                <w:lang w:val="en-US" w:eastAsia="ja-JP"/>
-              </w:rPr>
-              <w:t>{{author</w:t>
-            </w:r>
-            <w:proofErr w:type="gramStart"/>
-            <w:r>
-              <w:rPr>
-                <w:lang w:val="en-US" w:eastAsia="ja-JP"/>
-              </w:rPr>
-              <w:t>}}{</w:t>
-            </w:r>
-            <w:proofErr w:type="gramEnd"/>
-            <w:r>
-              <w:rPr>
-                <w:lang w:val="en-US" w:eastAsia="ja-JP"/>
-              </w:rPr>
-              <w:t>%end history_row%}</w:t>
+              <w:t xml:space="preserve">%end </w:t>
+            </w:r>
+            <w:proofErr w:type="spellStart"/>
+            <w:r>
+              <w:rPr>
+                <w:lang w:val="en-US" w:eastAsia="ja-JP"/>
+              </w:rPr>
+              <w:t>history_row</w:t>
+            </w:r>
+            <w:proofErr w:type="spellEnd"/>
+            <w:r>
+              <w:rPr>
+                <w:lang w:val="en-US" w:eastAsia="ja-JP"/>
+              </w:rPr>
+              <w:t>%}</w:t>
             </w:r>
           </w:p>
         </w:tc>
@@ -2053,7 +2067,21 @@
               <w:rPr>
                 <w:lang w:val="en-US" w:eastAsia="ja-JP"/>
               </w:rPr>
-              <w:t>{% tabrow row</w:t>
+              <w:t xml:space="preserve">{% </w:t>
+            </w:r>
+            <w:proofErr w:type="spellStart"/>
+            <w:r>
+              <w:rPr>
+                <w:lang w:val="en-US" w:eastAsia="ja-JP"/>
+              </w:rPr>
+              <w:t>tabrow</w:t>
+            </w:r>
+            <w:proofErr w:type="spellEnd"/>
+            <w:r>
+              <w:rPr>
+                <w:lang w:val="en-US" w:eastAsia="ja-JP"/>
+              </w:rPr>
+              <w:t xml:space="preserve"> row</w:t>
             </w:r>
             <w:proofErr w:type="gramStart"/>
             <w:r>
@@ -2067,21 +2095,7 @@
               <w:rPr>
                 <w:lang w:val="en-US" w:eastAsia="ja-JP"/>
               </w:rPr>
-              <w:t>% row1 row</w:t>
-            </w:r>
-            <w:proofErr w:type="gramStart"/>
-            <w:r>
-              <w:rPr>
-                <w:lang w:val="en-US" w:eastAsia="ja-JP"/>
-              </w:rPr>
-              <w:t>%}{</w:t>
-            </w:r>
-            <w:proofErr w:type="gramEnd"/>
-            <w:r>
-              <w:rPr>
-                <w:lang w:val="en-US" w:eastAsia="ja-JP"/>
-              </w:rPr>
-              <w:t>{name}}</w:t>
+              <w:t>% row1 row%}{{name}}</w:t>
             </w:r>
           </w:p>
         </w:tc>
@@ -2117,7 +2131,21 @@
               <w:rPr>
                 <w:lang w:eastAsia="ja-JP"/>
               </w:rPr>
-              <w:t>{{rev}}</w:t>
+              <w:t>{{</w:t>
+            </w:r>
+            <w:proofErr w:type="spellStart"/>
+            <w:r>
+              <w:rPr>
+                <w:lang w:eastAsia="ja-JP"/>
+              </w:rPr>
+              <w:t>rev</w:t>
+            </w:r>
+            <w:proofErr w:type="spellEnd"/>
+            <w:r>
+              <w:rPr>
+                <w:lang w:eastAsia="ja-JP"/>
+              </w:rPr>
+              <w:t>}}</w:t>
             </w:r>
           </w:p>
         </w:tc>
@@ -2135,8 +2163,16 @@
               <w:rPr>
                 <w:lang w:eastAsia="ja-JP"/>
               </w:rPr>
-              <w:t>{{desc</w:t>
-            </w:r>
+              <w:t>{{</w:t>
+            </w:r>
+            <w:proofErr w:type="spellStart"/>
+            <w:r>
+              <w:rPr>
+                <w:lang w:eastAsia="ja-JP"/>
+              </w:rPr>
+              <w:t>desc</w:t>
+            </w:r>
+            <w:proofErr w:type="spellEnd"/>
             <w:proofErr w:type="gramStart"/>
             <w:r>
               <w:rPr>
@@ -2159,6 +2195,7 @@
           <w:tcPr>
             <w:tcW w:w="257" w:type="dxa"/>
             <w:tcBorders>
+              <w:top w:val="nil"/>
               <w:left w:val="single" w:sz="4" w:space="0" w:color="A6A6A6" w:themeColor="background1" w:themeShade="A6"/>
               <w:bottom w:val="nil"/>
             </w:tcBorders>
@@ -2176,7 +2213,7 @@
             <w:tcW w:w="5313" w:type="dxa"/>
             <w:gridSpan w:val="5"/>
             <w:tcBorders>
-              <w:top w:val="nil"/>
+              <w:top w:val="single" w:sz="4" w:space="0" w:color="auto"/>
               <w:bottom w:val="single" w:sz="4" w:space="0" w:color="auto"/>
             </w:tcBorders>
             <w:shd w:val="clear" w:color="auto" w:fill="FBE4D5" w:themeFill="accent2" w:themeFillTint="33"/>
@@ -2241,7 +2278,21 @@
               <w:rPr>
                 <w:lang w:eastAsia="ja-JP"/>
               </w:rPr>
-              <w:t>{{rev}}</w:t>
+              <w:t>{{</w:t>
+            </w:r>
+            <w:proofErr w:type="spellStart"/>
+            <w:r>
+              <w:rPr>
+                <w:lang w:eastAsia="ja-JP"/>
+              </w:rPr>
+              <w:t>rev</w:t>
+            </w:r>
+            <w:proofErr w:type="spellEnd"/>
+            <w:r>
+              <w:rPr>
+                <w:lang w:eastAsia="ja-JP"/>
+              </w:rPr>
+              <w:t>}}</w:t>
             </w:r>
           </w:p>
         </w:tc>
@@ -2304,6 +2355,7 @@
           <w:tcPr>
             <w:tcW w:w="258" w:type="dxa"/>
             <w:tcBorders>
+              <w:top w:val="nil"/>
               <w:left w:val="single" w:sz="4" w:space="0" w:color="A6A6A6" w:themeColor="background1" w:themeShade="A6"/>
               <w:bottom w:val="nil"/>
             </w:tcBorders>
@@ -2460,6 +2512,7 @@
           <w:tcPr>
             <w:tcW w:w="256" w:type="dxa"/>
             <w:tcBorders>
+              <w:top w:val="nil"/>
               <w:left w:val="single" w:sz="4" w:space="0" w:color="A6A6A6" w:themeColor="background1" w:themeShade="A6"/>
               <w:bottom w:val="nil"/>
             </w:tcBorders>
@@ -2633,6 +2686,7 @@
           <w:tcPr>
             <w:tcW w:w="256" w:type="dxa"/>
             <w:tcBorders>
+              <w:top w:val="nil"/>
               <w:left w:val="single" w:sz="4" w:space="0" w:color="A6A6A6" w:themeColor="background1" w:themeShade="A6"/>
               <w:bottom w:val="nil"/>
             </w:tcBorders>
@@ -2824,6 +2878,7 @@
           <w:tcPr>
             <w:tcW w:w="256" w:type="dxa"/>
             <w:tcBorders>
+              <w:top w:val="nil"/>
               <w:left w:val="single" w:sz="4" w:space="0" w:color="A6A6A6" w:themeColor="background1" w:themeShade="A6"/>
               <w:bottom w:val="nil"/>
             </w:tcBorders>
@@ -2932,21 +2987,21 @@
               <w:rPr>
                 <w:lang w:val="en-US" w:eastAsia="ja-JP"/>
               </w:rPr>
-              <w:t xml:space="preserve">% end row6 </w:t>
-            </w:r>
-            <w:proofErr w:type="gramStart"/>
-            <w:r>
-              <w:rPr>
-                <w:lang w:val="en-US" w:eastAsia="ja-JP"/>
-              </w:rPr>
-              <w:t>%}{</w:t>
-            </w:r>
-            <w:proofErr w:type="gramEnd"/>
-            <w:r>
-              <w:rPr>
-                <w:lang w:val="en-US" w:eastAsia="ja-JP"/>
-              </w:rPr>
-              <w:t>% end tabrow %}</w:t>
+              <w:t xml:space="preserve">% end row6 %}{% end </w:t>
+            </w:r>
+            <w:proofErr w:type="spellStart"/>
+            <w:r>
+              <w:rPr>
+                <w:lang w:val="en-US" w:eastAsia="ja-JP"/>
+              </w:rPr>
+              <w:t>tabrow</w:t>
+            </w:r>
+            <w:proofErr w:type="spellEnd"/>
+            <w:r>
+              <w:rPr>
+                <w:lang w:val="en-US" w:eastAsia="ja-JP"/>
+              </w:rPr>
+              <w:t xml:space="preserve"> %}</w:t>
             </w:r>
           </w:p>
         </w:tc>
@@ -2984,7 +3039,7 @@
 </file>
 
 <file path=word/endnotes.xml><?xml version="1.0" encoding="utf-8"?>
-<w:endnotes xmlns:wpc="http://schemas.microsoft.com/office/word/2010/wordprocessingCanvas" xmlns:cx="http://schemas.microsoft.com/office/drawing/2014/chartex" xmlns:cx1="http://schemas.microsoft.com/office/drawing/2015/9/8/chartex" xmlns:cx2="http://schemas.microsoft.com/office/drawing/2015/10/21/chartex" xmlns:cx3="http://schemas.microsoft.com/office/drawing/2016/5/9/chartex" xmlns:cx4="http://schemas.microsoft.com/office/drawing/2016/5/10/chartex" xmlns:cx5="http://schemas.microsoft.com/office/drawing/2016/5/11/chartex" xmlns:cx6="http://schemas.microsoft.com/office/drawing/2016/5/12/chartex" xmlns:cx7="http://schemas.microsoft.com/office/drawing/2016/5/13/chartex" xmlns:cx8="http://schemas.microsoft.com/office/drawing/2016/5/14/chartex" xmlns:mc="http://schemas.openxmlformats.org/markup-compatibility/2006" xmlns:aink="http://schemas.microsoft.com/office/drawing/2016/ink" xmlns:am3d="http://schemas.microsoft.com/office/drawing/2017/model3d" xmlns:o="urn:schemas-microsoft-com:office:office" xmlns:oel="http://schemas.microsoft.com/office/2019/extlst" xmlns:r="http://schemas.openxmlformats.org/officeDocument/2006/relationships" xmlns:m="http://schemas.openxmlformats.org/officeDocument/2006/math" xmlns:v="urn:schemas-microsoft-com:vml" xmlns:wp14="http://schemas.microsoft.com/office/word/2010/wordprocessingDrawing" xmlns:wp="http://schemas.openxmlformats.org/drawingml/2006/wordprocessingDrawing" xmlns:w10="urn:schemas-microsoft-com:office:word" xmlns:w="http://schemas.openxmlformats.org/wordprocessingml/2006/main" xmlns:w14="http://schemas.microsoft.com/office/word/2010/wordml" xmlns:w15="http://schemas.microsoft.com/office/word/2012/wordml" xmlns:w16cex="http://schemas.microsoft.com/office/word/2018/wordml/cex" xmlns:w16cid="http://schemas.microsoft.com/office/word/2016/wordml/cid" xmlns:w16="http://schemas.microsoft.com/office/word/2018/wordml" xmlns:w16du="http://schemas.microsoft.com/office/word/2023/wordml/word16du" xmlns:w16sdtdh="http://schemas.microsoft.com/office/word/2020/wordml/sdtdatahash" xmlns:w16sdtfl="http://schemas.microsoft.com/office/word/2024/wordml/sdtformatlock" xmlns:w16se="http://schemas.microsoft.com/office/word/2015/wordml/symex" xmlns:wpg="http://schemas.microsoft.com/office/word/2010/wordprocessingGroup" xmlns:wpi="http://schemas.microsoft.com/office/word/2010/wordprocessingInk" xmlns:wne="http://schemas.microsoft.com/office/word/2006/wordml" xmlns:wps="http://schemas.microsoft.com/office/word/2010/wordprocessingShape" mc:Ignorable="w14 w15 w16se w16cid w16 w16cex w16sdtdh w16sdtfl w16du wp14">
+<w:endnotes xmlns:wpc="http://schemas.microsoft.com/office/word/2010/wordprocessingCanvas" xmlns:cx="http://schemas.microsoft.com/office/drawing/2014/chartex" xmlns:cx1="http://schemas.microsoft.com/office/drawing/2015/9/8/chartex" xmlns:cx2="http://schemas.microsoft.com/office/drawing/2015/10/21/chartex" xmlns:cx3="http://schemas.microsoft.com/office/drawing/2016/5/9/chartex" xmlns:cx4="http://schemas.microsoft.com/office/drawing/2016/5/10/chartex" xmlns:cx5="http://schemas.microsoft.com/office/drawing/2016/5/11/chartex" xmlns:cx6="http://schemas.microsoft.com/office/drawing/2016/5/12/chartex" xmlns:cx7="http://schemas.microsoft.com/office/drawing/2016/5/13/chartex" xmlns:cx8="http://schemas.microsoft.com/office/drawing/2016/5/14/chartex" xmlns:mc="http://schemas.openxmlformats.org/markup-compatibility/2006" xmlns:aink="http://schemas.microsoft.com/office/drawing/2016/ink" xmlns:am3d="http://schemas.microsoft.com/office/drawing/2017/model3d" xmlns:o="urn:schemas-microsoft-com:office:office" xmlns:oel="http://schemas.microsoft.com/office/2019/extlst" xmlns:r="http://schemas.openxmlformats.org/officeDocument/2006/relationships" xmlns:m="http://schemas.openxmlformats.org/officeDocument/2006/math" xmlns:v="urn:schemas-microsoft-com:vml" xmlns:wp14="http://schemas.microsoft.com/office/word/2010/wordprocessingDrawing" xmlns:wp="http://schemas.openxmlformats.org/drawingml/2006/wordprocessingDrawing" xmlns:w10="urn:schemas-microsoft-com:office:word" xmlns:w="http://schemas.openxmlformats.org/wordprocessingml/2006/main" xmlns:w14="http://schemas.microsoft.com/office/word/2010/wordml" xmlns:w15="http://schemas.microsoft.com/office/word/2012/wordml" xmlns:w16cex="http://schemas.microsoft.com/office/word/2018/wordml/cex" xmlns:w16cid="http://schemas.microsoft.com/office/word/2016/wordml/cid" xmlns:w16="http://schemas.microsoft.com/office/word/2018/wordml" xmlns:w16du="http://schemas.microsoft.com/office/word/2023/wordml/word16du" xmlns:w16sdtdh="http://schemas.microsoft.com/office/word/2020/wordml/sdtdatahash" xmlns:w16se="http://schemas.microsoft.com/office/word/2015/wordml/symex" xmlns:wpg="http://schemas.microsoft.com/office/word/2010/wordprocessingGroup" xmlns:wpi="http://schemas.microsoft.com/office/word/2010/wordprocessingInk" xmlns:wne="http://schemas.microsoft.com/office/word/2006/wordml" xmlns:wps="http://schemas.microsoft.com/office/word/2010/wordprocessingShape" mc:Ignorable="w14 w15 w16se w16cid w16 w16cex w16sdtdh w16du wp14">
   <w:endnote w:type="separator" w:id="-1">
     <w:p>
       <w:pPr>
@@ -3009,7 +3064,7 @@
 </file>
 
 <file path=word/footer1.xml><?xml version="1.0" encoding="utf-8"?>
-<w:ftr xmlns:wpc="http://schemas.microsoft.com/office/word/2010/wordprocessingCanvas" xmlns:cx="http://schemas.microsoft.com/office/drawing/2014/chartex" xmlns:cx1="http://schemas.microsoft.com/office/drawing/2015/9/8/chartex" xmlns:cx2="http://schemas.microsoft.com/office/drawing/2015/10/21/chartex" xmlns:cx3="http://schemas.microsoft.com/office/drawing/2016/5/9/chartex" xmlns:cx4="http://schemas.microsoft.com/office/drawing/2016/5/10/chartex" xmlns:cx5="http://schemas.microsoft.com/office/drawing/2016/5/11/chartex" xmlns:cx6="http://schemas.microsoft.com/office/drawing/2016/5/12/chartex" xmlns:cx7="http://schemas.microsoft.com/office/drawing/2016/5/13/chartex" xmlns:cx8="http://schemas.microsoft.com/office/drawing/2016/5/14/chartex" xmlns:mc="http://schemas.openxmlformats.org/markup-compatibility/2006" xmlns:aink="http://schemas.microsoft.com/office/drawing/2016/ink" xmlns:am3d="http://schemas.microsoft.com/office/drawing/2017/model3d" xmlns:o="urn:schemas-microsoft-com:office:office" xmlns:oel="http://schemas.microsoft.com/office/2019/extlst" xmlns:r="http://schemas.openxmlformats.org/officeDocument/2006/relationships" xmlns:m="http://schemas.openxmlformats.org/officeDocument/2006/math" xmlns:v="urn:schemas-microsoft-com:vml" xmlns:wp14="http://schemas.microsoft.com/office/word/2010/wordprocessingDrawing" xmlns:wp="http://schemas.openxmlformats.org/drawingml/2006/wordprocessingDrawing" xmlns:w10="urn:schemas-microsoft-com:office:word" xmlns:w="http://schemas.openxmlformats.org/wordprocessingml/2006/main" xmlns:w14="http://schemas.microsoft.com/office/word/2010/wordml" xmlns:w15="http://schemas.microsoft.com/office/word/2012/wordml" xmlns:w16cex="http://schemas.microsoft.com/office/word/2018/wordml/cex" xmlns:w16cid="http://schemas.microsoft.com/office/word/2016/wordml/cid" xmlns:w16="http://schemas.microsoft.com/office/word/2018/wordml" xmlns:w16du="http://schemas.microsoft.com/office/word/2023/wordml/word16du" xmlns:w16sdtdh="http://schemas.microsoft.com/office/word/2020/wordml/sdtdatahash" xmlns:w16sdtfl="http://schemas.microsoft.com/office/word/2024/wordml/sdtformatlock" xmlns:w16se="http://schemas.microsoft.com/office/word/2015/wordml/symex" xmlns:wpg="http://schemas.microsoft.com/office/word/2010/wordprocessingGroup" xmlns:wpi="http://schemas.microsoft.com/office/word/2010/wordprocessingInk" xmlns:wne="http://schemas.microsoft.com/office/word/2006/wordml" xmlns:wps="http://schemas.microsoft.com/office/word/2010/wordprocessingShape" mc:Ignorable="w14 w15 w16se w16cid w16 w16cex w16sdtdh w16sdtfl w16du wp14">
+<w:ftr xmlns:wpc="http://schemas.microsoft.com/office/word/2010/wordprocessingCanvas" xmlns:cx="http://schemas.microsoft.com/office/drawing/2014/chartex" xmlns:cx1="http://schemas.microsoft.com/office/drawing/2015/9/8/chartex" xmlns:cx2="http://schemas.microsoft.com/office/drawing/2015/10/21/chartex" xmlns:cx3="http://schemas.microsoft.com/office/drawing/2016/5/9/chartex" xmlns:cx4="http://schemas.microsoft.com/office/drawing/2016/5/10/chartex" xmlns:cx5="http://schemas.microsoft.com/office/drawing/2016/5/11/chartex" xmlns:cx6="http://schemas.microsoft.com/office/drawing/2016/5/12/chartex" xmlns:cx7="http://schemas.microsoft.com/office/drawing/2016/5/13/chartex" xmlns:cx8="http://schemas.microsoft.com/office/drawing/2016/5/14/chartex" xmlns:mc="http://schemas.openxmlformats.org/markup-compatibility/2006" xmlns:aink="http://schemas.microsoft.com/office/drawing/2016/ink" xmlns:am3d="http://schemas.microsoft.com/office/drawing/2017/model3d" xmlns:o="urn:schemas-microsoft-com:office:office" xmlns:oel="http://schemas.microsoft.com/office/2019/extlst" xmlns:r="http://schemas.openxmlformats.org/officeDocument/2006/relationships" xmlns:m="http://schemas.openxmlformats.org/officeDocument/2006/math" xmlns:v="urn:schemas-microsoft-com:vml" xmlns:wp14="http://schemas.microsoft.com/office/word/2010/wordprocessingDrawing" xmlns:wp="http://schemas.openxmlformats.org/drawingml/2006/wordprocessingDrawing" xmlns:w10="urn:schemas-microsoft-com:office:word" xmlns:w="http://schemas.openxmlformats.org/wordprocessingml/2006/main" xmlns:w14="http://schemas.microsoft.com/office/word/2010/wordml" xmlns:w15="http://schemas.microsoft.com/office/word/2012/wordml" xmlns:w16cex="http://schemas.microsoft.com/office/word/2018/wordml/cex" xmlns:w16cid="http://schemas.microsoft.com/office/word/2016/wordml/cid" xmlns:w16="http://schemas.microsoft.com/office/word/2018/wordml" xmlns:w16du="http://schemas.microsoft.com/office/word/2023/wordml/word16du" xmlns:w16sdtdh="http://schemas.microsoft.com/office/word/2020/wordml/sdtdatahash" xmlns:w16se="http://schemas.microsoft.com/office/word/2015/wordml/symex" xmlns:wpg="http://schemas.microsoft.com/office/word/2010/wordprocessingGroup" xmlns:wpi="http://schemas.microsoft.com/office/word/2010/wordprocessingInk" xmlns:wne="http://schemas.microsoft.com/office/word/2006/wordml" xmlns:wps="http://schemas.microsoft.com/office/word/2010/wordprocessingShape" mc:Ignorable="w14 w15 w16se w16cid w16 w16cex w16sdtdh w16du wp14">
   <w:p>
     <w:pPr>
       <w:pStyle w:val="Footer"/>
@@ -3022,14 +3077,30 @@
         <w:rFonts w:hint="eastAsia"/>
         <w:lang w:eastAsia="ja-JP"/>
       </w:rPr>
-      <w:t>{{doc_name}}</w:t>
+      <w:t>{{</w:t>
+    </w:r>
+    <w:proofErr w:type="spellStart"/>
+    <w:r>
+      <w:rPr>
+        <w:rFonts w:hint="eastAsia"/>
+        <w:lang w:eastAsia="ja-JP"/>
+      </w:rPr>
+      <w:t>doc_name</w:t>
+    </w:r>
+    <w:proofErr w:type="spellEnd"/>
+    <w:r>
+      <w:rPr>
+        <w:rFonts w:hint="eastAsia"/>
+        <w:lang w:eastAsia="ja-JP"/>
+      </w:rPr>
+      <w:t>}}</w:t>
     </w:r>
   </w:p>
 </w:ftr>
 </file>
 
 <file path=word/footnotes.xml><?xml version="1.0" encoding="utf-8"?>
-<w:footnotes xmlns:wpc="http://schemas.microsoft.com/office/word/2010/wordprocessingCanvas" xmlns:cx="http://schemas.microsoft.com/office/drawing/2014/chartex" xmlns:cx1="http://schemas.microsoft.com/office/drawing/2015/9/8/chartex" xmlns:cx2="http://schemas.microsoft.com/office/drawing/2015/10/21/chartex" xmlns:cx3="http://schemas.microsoft.com/office/drawing/2016/5/9/chartex" xmlns:cx4="http://schemas.microsoft.com/office/drawing/2016/5/10/chartex" xmlns:cx5="http://schemas.microsoft.com/office/drawing/2016/5/11/chartex" xmlns:cx6="http://schemas.microsoft.com/office/drawing/2016/5/12/chartex" xmlns:cx7="http://schemas.microsoft.com/office/drawing/2016/5/13/chartex" xmlns:cx8="http://schemas.microsoft.com/office/drawing/2016/5/14/chartex" xmlns:mc="http://schemas.openxmlformats.org/markup-compatibility/2006" xmlns:aink="http://schemas.microsoft.com/office/drawing/2016/ink" xmlns:am3d="http://schemas.microsoft.com/office/drawing/2017/model3d" xmlns:o="urn:schemas-microsoft-com:office:office" xmlns:oel="http://schemas.microsoft.com/office/2019/extlst" xmlns:r="http://schemas.openxmlformats.org/officeDocument/2006/relationships" xmlns:m="http://schemas.openxmlformats.org/officeDocument/2006/math" xmlns:v="urn:schemas-microsoft-com:vml" xmlns:wp14="http://schemas.microsoft.com/office/word/2010/wordprocessingDrawing" xmlns:wp="http://schemas.openxmlformats.org/drawingml/2006/wordprocessingDrawing" xmlns:w10="urn:schemas-microsoft-com:office:word" xmlns:w="http://schemas.openxmlformats.org/wordprocessingml/2006/main" xmlns:w14="http://schemas.microsoft.com/office/word/2010/wordml" xmlns:w15="http://schemas.microsoft.com/office/word/2012/wordml" xmlns:w16cex="http://schemas.microsoft.com/office/word/2018/wordml/cex" xmlns:w16cid="http://schemas.microsoft.com/office/word/2016/wordml/cid" xmlns:w16="http://schemas.microsoft.com/office/word/2018/wordml" xmlns:w16du="http://schemas.microsoft.com/office/word/2023/wordml/word16du" xmlns:w16sdtdh="http://schemas.microsoft.com/office/word/2020/wordml/sdtdatahash" xmlns:w16sdtfl="http://schemas.microsoft.com/office/word/2024/wordml/sdtformatlock" xmlns:w16se="http://schemas.microsoft.com/office/word/2015/wordml/symex" xmlns:wpg="http://schemas.microsoft.com/office/word/2010/wordprocessingGroup" xmlns:wpi="http://schemas.microsoft.com/office/word/2010/wordprocessingInk" xmlns:wne="http://schemas.microsoft.com/office/word/2006/wordml" xmlns:wps="http://schemas.microsoft.com/office/word/2010/wordprocessingShape" mc:Ignorable="w14 w15 w16se w16cid w16 w16cex w16sdtdh w16sdtfl w16du wp14">
+<w:footnotes xmlns:wpc="http://schemas.microsoft.com/office/word/2010/wordprocessingCanvas" xmlns:cx="http://schemas.microsoft.com/office/drawing/2014/chartex" xmlns:cx1="http://schemas.microsoft.com/office/drawing/2015/9/8/chartex" xmlns:cx2="http://schemas.microsoft.com/office/drawing/2015/10/21/chartex" xmlns:cx3="http://schemas.microsoft.com/office/drawing/2016/5/9/chartex" xmlns:cx4="http://schemas.microsoft.com/office/drawing/2016/5/10/chartex" xmlns:cx5="http://schemas.microsoft.com/office/drawing/2016/5/11/chartex" xmlns:cx6="http://schemas.microsoft.com/office/drawing/2016/5/12/chartex" xmlns:cx7="http://schemas.microsoft.com/office/drawing/2016/5/13/chartex" xmlns:cx8="http://schemas.microsoft.com/office/drawing/2016/5/14/chartex" xmlns:mc="http://schemas.openxmlformats.org/markup-compatibility/2006" xmlns:aink="http://schemas.microsoft.com/office/drawing/2016/ink" xmlns:am3d="http://schemas.microsoft.com/office/drawing/2017/model3d" xmlns:o="urn:schemas-microsoft-com:office:office" xmlns:oel="http://schemas.microsoft.com/office/2019/extlst" xmlns:r="http://schemas.openxmlformats.org/officeDocument/2006/relationships" xmlns:m="http://schemas.openxmlformats.org/officeDocument/2006/math" xmlns:v="urn:schemas-microsoft-com:vml" xmlns:wp14="http://schemas.microsoft.com/office/word/2010/wordprocessingDrawing" xmlns:wp="http://schemas.openxmlformats.org/drawingml/2006/wordprocessingDrawing" xmlns:w10="urn:schemas-microsoft-com:office:word" xmlns:w="http://schemas.openxmlformats.org/wordprocessingml/2006/main" xmlns:w14="http://schemas.microsoft.com/office/word/2010/wordml" xmlns:w15="http://schemas.microsoft.com/office/word/2012/wordml" xmlns:w16cex="http://schemas.microsoft.com/office/word/2018/wordml/cex" xmlns:w16cid="http://schemas.microsoft.com/office/word/2016/wordml/cid" xmlns:w16="http://schemas.microsoft.com/office/word/2018/wordml" xmlns:w16du="http://schemas.microsoft.com/office/word/2023/wordml/word16du" xmlns:w16sdtdh="http://schemas.microsoft.com/office/word/2020/wordml/sdtdatahash" xmlns:w16se="http://schemas.microsoft.com/office/word/2015/wordml/symex" xmlns:wpg="http://schemas.microsoft.com/office/word/2010/wordprocessingGroup" xmlns:wpi="http://schemas.microsoft.com/office/word/2010/wordprocessingInk" xmlns:wne="http://schemas.microsoft.com/office/word/2006/wordml" xmlns:wps="http://schemas.microsoft.com/office/word/2010/wordprocessingShape" mc:Ignorable="w14 w15 w16se w16cid w16 w16cex w16sdtdh w16du wp14">
   <w:footnote w:type="separator" w:id="-1">
     <w:p>
       <w:pPr>
@@ -3054,7 +3125,7 @@
 </file>
 
 <file path=word/numbering.xml><?xml version="1.0" encoding="utf-8"?>
-<w:numbering xmlns:wpc="http://schemas.microsoft.com/office/word/2010/wordprocessingCanvas" xmlns:cx="http://schemas.microsoft.com/office/drawing/2014/chartex" xmlns:cx1="http://schemas.microsoft.com/office/drawing/2015/9/8/chartex" xmlns:cx2="http://schemas.microsoft.com/office/drawing/2015/10/21/chartex" xmlns:cx3="http://schemas.microsoft.com/office/drawing/2016/5/9/chartex" xmlns:cx4="http://schemas.microsoft.com/office/drawing/2016/5/10/chartex" xmlns:cx5="http://schemas.microsoft.com/office/drawing/2016/5/11/chartex" xmlns:cx6="http://schemas.microsoft.com/office/drawing/2016/5/12/chartex" xmlns:cx7="http://schemas.microsoft.com/office/drawing/2016/5/13/chartex" xmlns:cx8="http://schemas.microsoft.com/office/drawing/2016/5/14/chartex" xmlns:mc="http://schemas.openxmlformats.org/markup-compatibility/2006" xmlns:aink="http://schemas.microsoft.com/office/drawing/2016/ink" xmlns:am3d="http://schemas.microsoft.com/office/drawing/2017/model3d" xmlns:o="urn:schemas-microsoft-com:office:office" xmlns:oel="http://schemas.microsoft.com/office/2019/extlst" xmlns:r="http://schemas.openxmlformats.org/officeDocument/2006/relationships" xmlns:m="http://schemas.openxmlformats.org/officeDocument/2006/math" xmlns:v="urn:schemas-microsoft-com:vml" xmlns:wp14="http://schemas.microsoft.com/office/word/2010/wordprocessingDrawing" xmlns:wp="http://schemas.openxmlformats.org/drawingml/2006/wordprocessingDrawing" xmlns:w10="urn:schemas-microsoft-com:office:word" xmlns:w="http://schemas.openxmlformats.org/wordprocessingml/2006/main" xmlns:w14="http://schemas.microsoft.com/office/word/2010/wordml" xmlns:w15="http://schemas.microsoft.com/office/word/2012/wordml" xmlns:w16cex="http://schemas.microsoft.com/office/word/2018/wordml/cex" xmlns:w16cid="http://schemas.microsoft.com/office/word/2016/wordml/cid" xmlns:w16="http://schemas.microsoft.com/office/word/2018/wordml" xmlns:w16du="http://schemas.microsoft.com/office/word/2023/wordml/word16du" xmlns:w16sdtdh="http://schemas.microsoft.com/office/word/2020/wordml/sdtdatahash" xmlns:w16sdtfl="http://schemas.microsoft.com/office/word/2024/wordml/sdtformatlock" xmlns:w16se="http://schemas.microsoft.com/office/word/2015/wordml/symex" xmlns:wpg="http://schemas.microsoft.com/office/word/2010/wordprocessingGroup" xmlns:wpi="http://schemas.microsoft.com/office/word/2010/wordprocessingInk" xmlns:wne="http://schemas.microsoft.com/office/word/2006/wordml" xmlns:wps="http://schemas.microsoft.com/office/word/2010/wordprocessingShape" mc:Ignorable="w14 w15 w16se w16cid w16 w16cex w16sdtdh w16sdtfl w16du wp14">
+<w:numbering xmlns:wpc="http://schemas.microsoft.com/office/word/2010/wordprocessingCanvas" xmlns:cx="http://schemas.microsoft.com/office/drawing/2014/chartex" xmlns:cx1="http://schemas.microsoft.com/office/drawing/2015/9/8/chartex" xmlns:cx2="http://schemas.microsoft.com/office/drawing/2015/10/21/chartex" xmlns:cx3="http://schemas.microsoft.com/office/drawing/2016/5/9/chartex" xmlns:cx4="http://schemas.microsoft.com/office/drawing/2016/5/10/chartex" xmlns:cx5="http://schemas.microsoft.com/office/drawing/2016/5/11/chartex" xmlns:cx6="http://schemas.microsoft.com/office/drawing/2016/5/12/chartex" xmlns:cx7="http://schemas.microsoft.com/office/drawing/2016/5/13/chartex" xmlns:cx8="http://schemas.microsoft.com/office/drawing/2016/5/14/chartex" xmlns:mc="http://schemas.openxmlformats.org/markup-compatibility/2006" xmlns:aink="http://schemas.microsoft.com/office/drawing/2016/ink" xmlns:am3d="http://schemas.microsoft.com/office/drawing/2017/model3d" xmlns:o="urn:schemas-microsoft-com:office:office" xmlns:oel="http://schemas.microsoft.com/office/2019/extlst" xmlns:r="http://schemas.openxmlformats.org/officeDocument/2006/relationships" xmlns:m="http://schemas.openxmlformats.org/officeDocument/2006/math" xmlns:v="urn:schemas-microsoft-com:vml" xmlns:wp14="http://schemas.microsoft.com/office/word/2010/wordprocessingDrawing" xmlns:wp="http://schemas.openxmlformats.org/drawingml/2006/wordprocessingDrawing" xmlns:w10="urn:schemas-microsoft-com:office:word" xmlns:w="http://schemas.openxmlformats.org/wordprocessingml/2006/main" xmlns:w14="http://schemas.microsoft.com/office/word/2010/wordml" xmlns:w15="http://schemas.microsoft.com/office/word/2012/wordml" xmlns:w16cex="http://schemas.microsoft.com/office/word/2018/wordml/cex" xmlns:w16cid="http://schemas.microsoft.com/office/word/2016/wordml/cid" xmlns:w16="http://schemas.microsoft.com/office/word/2018/wordml" xmlns:w16du="http://schemas.microsoft.com/office/word/2023/wordml/word16du" xmlns:w16sdtdh="http://schemas.microsoft.com/office/word/2020/wordml/sdtdatahash" xmlns:w16se="http://schemas.microsoft.com/office/word/2015/wordml/symex" xmlns:wpg="http://schemas.microsoft.com/office/word/2010/wordprocessingGroup" xmlns:wpi="http://schemas.microsoft.com/office/word/2010/wordprocessingInk" xmlns:wne="http://schemas.microsoft.com/office/word/2006/wordml" xmlns:wps="http://schemas.microsoft.com/office/word/2010/wordprocessingShape" mc:Ignorable="w14 w15 w16se w16cid w16 w16cex w16sdtdh w16du wp14">
   <w:abstractNum w:abstractNumId="0" w15:restartNumberingAfterBreak="0">
     <w:nsid w:val="1FEB30A7"/>
     <w:multiLevelType w:val="hybridMultilevel"/>
@@ -3267,7 +3338,7 @@
 </file>
 
 <file path=word/styles.xml><?xml version="1.0" encoding="utf-8"?>
-<w:styles xmlns:mc="http://schemas.openxmlformats.org/markup-compatibility/2006" xmlns:r="http://schemas.openxmlformats.org/officeDocument/2006/relationships" xmlns:w="http://schemas.openxmlformats.org/wordprocessingml/2006/main" xmlns:w14="http://schemas.microsoft.com/office/word/2010/wordml" xmlns:w15="http://schemas.microsoft.com/office/word/2012/wordml" xmlns:w16cex="http://schemas.microsoft.com/office/word/2018/wordml/cex" xmlns:w16cid="http://schemas.microsoft.com/office/word/2016/wordml/cid" xmlns:w16="http://schemas.microsoft.com/office/word/2018/wordml" xmlns:w16du="http://schemas.microsoft.com/office/word/2023/wordml/word16du" xmlns:w16sdtdh="http://schemas.microsoft.com/office/word/2020/wordml/sdtdatahash" xmlns:w16sdtfl="http://schemas.microsoft.com/office/word/2024/wordml/sdtformatlock" xmlns:w16se="http://schemas.microsoft.com/office/word/2015/wordml/symex" mc:Ignorable="w14 w15 w16se w16cid w16 w16cex w16sdtdh w16sdtfl w16du">
+<w:styles xmlns:mc="http://schemas.openxmlformats.org/markup-compatibility/2006" xmlns:r="http://schemas.openxmlformats.org/officeDocument/2006/relationships" xmlns:w="http://schemas.openxmlformats.org/wordprocessingml/2006/main" xmlns:w14="http://schemas.microsoft.com/office/word/2010/wordml" xmlns:w15="http://schemas.microsoft.com/office/word/2012/wordml" xmlns:w16cex="http://schemas.microsoft.com/office/word/2018/wordml/cex" xmlns:w16cid="http://schemas.microsoft.com/office/word/2016/wordml/cid" xmlns:w16="http://schemas.microsoft.com/office/word/2018/wordml" xmlns:w16du="http://schemas.microsoft.com/office/word/2023/wordml/word16du" xmlns:w16sdtdh="http://schemas.microsoft.com/office/word/2020/wordml/sdtdatahash" xmlns:w16se="http://schemas.microsoft.com/office/word/2015/wordml/symex" mc:Ignorable="w14 w15 w16se w16cid w16 w16cex w16sdtdh w16du">
   <w:docDefaults>
     <w:rPrDefault>
       <w:rPr>

</xml_diff>

<commit_message>
update template, remove item numbering
</commit_message>
<xml_diff>
--- a/examples/excel_example2/LAPTOP functional specification template.docx
+++ b/examples/excel_example2/LAPTOP functional specification template.docx
@@ -1498,7 +1498,6 @@
         </w:rPr>
         <w:t xml:space="preserve"> p</w:t>
       </w:r>
-      <w:proofErr w:type="gramStart"/>
       <w:r>
         <w:rPr>
           <w:lang w:val="en-US" w:eastAsia="ja-JP"/>
@@ -1510,15 +1509,7 @@
           <w:rFonts w:hint="eastAsia"/>
           <w:lang w:val="en-US" w:eastAsia="ja-JP"/>
         </w:rPr>
-        <w:t>{</w:t>
-      </w:r>
-      <w:proofErr w:type="gramEnd"/>
-      <w:r>
-        <w:rPr>
-          <w:rFonts w:hint="eastAsia"/>
-          <w:lang w:val="en-US" w:eastAsia="ja-JP"/>
-        </w:rPr>
-        <w:t>{name}}</w:t>
+        <w:t>{{name}}</w:t>
       </w:r>
       <w:bookmarkEnd w:id="0"/>
     </w:p>
@@ -1671,21 +1662,7 @@
               <w:rPr>
                 <w:lang w:val="en-US" w:eastAsia="ja-JP"/>
               </w:rPr>
-              <w:t xml:space="preserve"> row</w:t>
-            </w:r>
-            <w:proofErr w:type="gramStart"/>
-            <w:r>
-              <w:rPr>
-                <w:lang w:val="en-US" w:eastAsia="ja-JP"/>
-              </w:rPr>
-              <w:t>%}{</w:t>
-            </w:r>
-            <w:proofErr w:type="gramEnd"/>
-            <w:r>
-              <w:rPr>
-                <w:lang w:val="en-US" w:eastAsia="ja-JP"/>
-              </w:rPr>
-              <w:t>{version}}</w:t>
+              <w:t xml:space="preserve"> row%}{{version}}</w:t>
             </w:r>
           </w:p>
         </w:tc>
@@ -1734,7 +1711,7 @@
               <w:pStyle w:val="ListParagraph"/>
               <w:numPr>
                 <w:ilvl w:val="0"/>
-                <w:numId w:val="2"/>
+                <w:numId w:val="3"/>
               </w:numPr>
               <w:rPr>
                 <w:lang w:val="en-US" w:eastAsia="ja-JP"/>
@@ -1744,21 +1721,7 @@
               <w:rPr>
                 <w:lang w:val="en-US" w:eastAsia="ja-JP"/>
               </w:rPr>
-              <w:t>{%desc p</w:t>
-            </w:r>
-            <w:proofErr w:type="gramStart"/>
-            <w:r>
-              <w:rPr>
-                <w:lang w:val="en-US" w:eastAsia="ja-JP"/>
-              </w:rPr>
-              <w:t>%}{</w:t>
-            </w:r>
-            <w:proofErr w:type="gramEnd"/>
-            <w:r>
-              <w:rPr>
-                <w:lang w:val="en-US" w:eastAsia="ja-JP"/>
-              </w:rPr>
-              <w:t>{name}}{%end desc%}</w:t>
+              <w:t>{%desc p%}{{name}}{%end desc%}</w:t>
             </w:r>
           </w:p>
         </w:tc>
@@ -1776,21 +1739,7 @@
               <w:rPr>
                 <w:lang w:val="en-US" w:eastAsia="ja-JP"/>
               </w:rPr>
-              <w:t>{{author</w:t>
-            </w:r>
-            <w:proofErr w:type="gramStart"/>
-            <w:r>
-              <w:rPr>
-                <w:lang w:val="en-US" w:eastAsia="ja-JP"/>
-              </w:rPr>
-              <w:t>}}{</w:t>
-            </w:r>
-            <w:proofErr w:type="gramEnd"/>
-            <w:r>
-              <w:rPr>
-                <w:lang w:val="en-US" w:eastAsia="ja-JP"/>
-              </w:rPr>
-              <w:t xml:space="preserve">%end </w:t>
+              <w:t xml:space="preserve">{{author}}{%end </w:t>
             </w:r>
             <w:proofErr w:type="spellStart"/>
             <w:r>
@@ -2081,21 +2030,7 @@
               <w:rPr>
                 <w:lang w:val="en-US" w:eastAsia="ja-JP"/>
               </w:rPr>
-              <w:t xml:space="preserve"> row</w:t>
-            </w:r>
-            <w:proofErr w:type="gramStart"/>
-            <w:r>
-              <w:rPr>
-                <w:lang w:val="en-US" w:eastAsia="ja-JP"/>
-              </w:rPr>
-              <w:t>%}{</w:t>
-            </w:r>
-            <w:proofErr w:type="gramEnd"/>
-            <w:r>
-              <w:rPr>
-                <w:lang w:val="en-US" w:eastAsia="ja-JP"/>
-              </w:rPr>
-              <w:t>% row1 row%}{{name}}</w:t>
+              <w:t xml:space="preserve"> row%}{% row1 row%}{{name}}</w:t>
             </w:r>
           </w:p>
         </w:tc>
@@ -2173,19 +2108,11 @@
               <w:t>desc</w:t>
             </w:r>
             <w:proofErr w:type="spellEnd"/>
-            <w:proofErr w:type="gramStart"/>
             <w:r>
               <w:rPr>
                 <w:lang w:eastAsia="ja-JP"/>
               </w:rPr>
-              <w:t>}}{</w:t>
-            </w:r>
-            <w:proofErr w:type="gramEnd"/>
-            <w:r>
-              <w:rPr>
-                <w:lang w:eastAsia="ja-JP"/>
-              </w:rPr>
-              <w:t>% end row1 %}</w:t>
+              <w:t>}}{% end row1 %}</w:t>
             </w:r>
           </w:p>
         </w:tc>
@@ -2228,21 +2155,7 @@
               <w:rPr>
                 <w:lang w:val="en-US" w:eastAsia="ja-JP"/>
               </w:rPr>
-              <w:t>{% row2 row</w:t>
-            </w:r>
-            <w:proofErr w:type="gramStart"/>
-            <w:r>
-              <w:rPr>
-                <w:lang w:val="en-US" w:eastAsia="ja-JP"/>
-              </w:rPr>
-              <w:t>%}{</w:t>
-            </w:r>
-            <w:proofErr w:type="gramEnd"/>
-            <w:r>
-              <w:rPr>
-                <w:lang w:val="en-US" w:eastAsia="ja-JP"/>
-              </w:rPr>
-              <w:t>{name}}</w:t>
+              <w:t>{% row2 row%}{{name}}</w:t>
             </w:r>
           </w:p>
         </w:tc>
@@ -2310,21 +2223,7 @@
               <w:rPr>
                 <w:lang w:val="en-US" w:eastAsia="ja-JP"/>
               </w:rPr>
-              <w:t>{{desc</w:t>
-            </w:r>
-            <w:proofErr w:type="gramStart"/>
-            <w:r>
-              <w:rPr>
-                <w:lang w:val="en-US" w:eastAsia="ja-JP"/>
-              </w:rPr>
-              <w:t>}}{</w:t>
-            </w:r>
-            <w:proofErr w:type="gramEnd"/>
-            <w:r>
-              <w:rPr>
-                <w:lang w:val="en-US" w:eastAsia="ja-JP"/>
-              </w:rPr>
-              <w:t>% end row2 %}</w:t>
+              <w:t>{{desc}}{% end row2 %}</w:t>
             </w:r>
           </w:p>
         </w:tc>
@@ -2384,21 +2283,7 @@
               <w:rPr>
                 <w:lang w:val="en-US" w:eastAsia="ja-JP"/>
               </w:rPr>
-              <w:t>{% row3 row</w:t>
-            </w:r>
-            <w:proofErr w:type="gramStart"/>
-            <w:r>
-              <w:rPr>
-                <w:lang w:val="en-US" w:eastAsia="ja-JP"/>
-              </w:rPr>
-              <w:t>%}{</w:t>
-            </w:r>
-            <w:proofErr w:type="gramEnd"/>
-            <w:r>
-              <w:rPr>
-                <w:lang w:val="en-US" w:eastAsia="ja-JP"/>
-              </w:rPr>
-              <w:t>{name}}</w:t>
+              <w:t>{% row3 row%}{{name}}</w:t>
             </w:r>
           </w:p>
         </w:tc>
@@ -2452,21 +2337,7 @@
               <w:rPr>
                 <w:lang w:val="en-US" w:eastAsia="ja-JP"/>
               </w:rPr>
-              <w:t>{{desc</w:t>
-            </w:r>
-            <w:proofErr w:type="gramStart"/>
-            <w:r>
-              <w:rPr>
-                <w:lang w:val="en-US" w:eastAsia="ja-JP"/>
-              </w:rPr>
-              <w:t>}}{</w:t>
-            </w:r>
-            <w:proofErr w:type="gramEnd"/>
-            <w:r>
-              <w:rPr>
-                <w:lang w:val="en-US" w:eastAsia="ja-JP"/>
-              </w:rPr>
-              <w:t>% end row3 %}</w:t>
+              <w:t>{{desc}}{% end row3 %}</w:t>
             </w:r>
           </w:p>
         </w:tc>
@@ -2540,21 +2411,7 @@
               <w:rPr>
                 <w:lang w:val="en-US" w:eastAsia="ja-JP"/>
               </w:rPr>
-              <w:t>{% row4 row</w:t>
-            </w:r>
-            <w:proofErr w:type="gramStart"/>
-            <w:r>
-              <w:rPr>
-                <w:lang w:val="en-US" w:eastAsia="ja-JP"/>
-              </w:rPr>
-              <w:t>%}{</w:t>
-            </w:r>
-            <w:proofErr w:type="gramEnd"/>
-            <w:r>
-              <w:rPr>
-                <w:lang w:val="en-US" w:eastAsia="ja-JP"/>
-              </w:rPr>
-              <w:t>{name}}</w:t>
+              <w:t>{% row4 row%}{{name}}</w:t>
             </w:r>
           </w:p>
         </w:tc>
@@ -2608,21 +2465,7 @@
               <w:rPr>
                 <w:lang w:val="en-US" w:eastAsia="ja-JP"/>
               </w:rPr>
-              <w:t>{{desc</w:t>
-            </w:r>
-            <w:proofErr w:type="gramStart"/>
-            <w:r>
-              <w:rPr>
-                <w:lang w:val="en-US" w:eastAsia="ja-JP"/>
-              </w:rPr>
-              <w:t>}}{</w:t>
-            </w:r>
-            <w:proofErr w:type="gramEnd"/>
-            <w:r>
-              <w:rPr>
-                <w:lang w:val="en-US" w:eastAsia="ja-JP"/>
-              </w:rPr>
-              <w:t>% end row4 %}</w:t>
+              <w:t>{{desc}}{% end row4 %}</w:t>
             </w:r>
           </w:p>
         </w:tc>
@@ -2714,21 +2557,7 @@
               <w:rPr>
                 <w:lang w:val="en-US" w:eastAsia="ja-JP"/>
               </w:rPr>
-              <w:t>{% row5 row</w:t>
-            </w:r>
-            <w:proofErr w:type="gramStart"/>
-            <w:r>
-              <w:rPr>
-                <w:lang w:val="en-US" w:eastAsia="ja-JP"/>
-              </w:rPr>
-              <w:t>%}{</w:t>
-            </w:r>
-            <w:proofErr w:type="gramEnd"/>
-            <w:r>
-              <w:rPr>
-                <w:lang w:val="en-US" w:eastAsia="ja-JP"/>
-              </w:rPr>
-              <w:t>{name}}</w:t>
+              <w:t>{% row5 row%}{{name}}</w:t>
             </w:r>
           </w:p>
         </w:tc>
@@ -2782,21 +2611,7 @@
               <w:rPr>
                 <w:lang w:val="en-US" w:eastAsia="ja-JP"/>
               </w:rPr>
-              <w:t>{{desc</w:t>
-            </w:r>
-            <w:proofErr w:type="gramStart"/>
-            <w:r>
-              <w:rPr>
-                <w:lang w:val="en-US" w:eastAsia="ja-JP"/>
-              </w:rPr>
-              <w:t>}}{</w:t>
-            </w:r>
-            <w:proofErr w:type="gramEnd"/>
-            <w:r>
-              <w:rPr>
-                <w:lang w:val="en-US" w:eastAsia="ja-JP"/>
-              </w:rPr>
-              <w:t>% end row5 %}</w:t>
+              <w:t>{{desc}}{% end row5 %}</w:t>
             </w:r>
           </w:p>
         </w:tc>
@@ -2905,21 +2720,7 @@
               <w:rPr>
                 <w:lang w:val="en-US" w:eastAsia="ja-JP"/>
               </w:rPr>
-              <w:t>{% row6 row</w:t>
-            </w:r>
-            <w:proofErr w:type="gramStart"/>
-            <w:r>
-              <w:rPr>
-                <w:lang w:val="en-US" w:eastAsia="ja-JP"/>
-              </w:rPr>
-              <w:t>%}{</w:t>
-            </w:r>
-            <w:proofErr w:type="gramEnd"/>
-            <w:r>
-              <w:rPr>
-                <w:lang w:val="en-US" w:eastAsia="ja-JP"/>
-              </w:rPr>
-              <w:t>{name}}</w:t>
+              <w:t>{% row6 row%}{{name}}</w:t>
             </w:r>
           </w:p>
         </w:tc>
@@ -2973,21 +2774,7 @@
               <w:rPr>
                 <w:lang w:val="en-US" w:eastAsia="ja-JP"/>
               </w:rPr>
-              <w:t>{{desc</w:t>
-            </w:r>
-            <w:proofErr w:type="gramStart"/>
-            <w:r>
-              <w:rPr>
-                <w:lang w:val="en-US" w:eastAsia="ja-JP"/>
-              </w:rPr>
-              <w:t>}}{</w:t>
-            </w:r>
-            <w:proofErr w:type="gramEnd"/>
-            <w:r>
-              <w:rPr>
-                <w:lang w:val="en-US" w:eastAsia="ja-JP"/>
-              </w:rPr>
-              <w:t xml:space="preserve">% end row6 %}{% end </w:t>
+              <w:t xml:space="preserve">{{desc}}{% end row6 %}{% end </w:t>
             </w:r>
             <w:proofErr w:type="spellStart"/>
             <w:r>
@@ -3127,6 +2914,119 @@
 <file path=word/numbering.xml><?xml version="1.0" encoding="utf-8"?>
 <w:numbering xmlns:wpc="http://schemas.microsoft.com/office/word/2010/wordprocessingCanvas" xmlns:cx="http://schemas.microsoft.com/office/drawing/2014/chartex" xmlns:cx1="http://schemas.microsoft.com/office/drawing/2015/9/8/chartex" xmlns:cx2="http://schemas.microsoft.com/office/drawing/2015/10/21/chartex" xmlns:cx3="http://schemas.microsoft.com/office/drawing/2016/5/9/chartex" xmlns:cx4="http://schemas.microsoft.com/office/drawing/2016/5/10/chartex" xmlns:cx5="http://schemas.microsoft.com/office/drawing/2016/5/11/chartex" xmlns:cx6="http://schemas.microsoft.com/office/drawing/2016/5/12/chartex" xmlns:cx7="http://schemas.microsoft.com/office/drawing/2016/5/13/chartex" xmlns:cx8="http://schemas.microsoft.com/office/drawing/2016/5/14/chartex" xmlns:mc="http://schemas.openxmlformats.org/markup-compatibility/2006" xmlns:aink="http://schemas.microsoft.com/office/drawing/2016/ink" xmlns:am3d="http://schemas.microsoft.com/office/drawing/2017/model3d" xmlns:o="urn:schemas-microsoft-com:office:office" xmlns:oel="http://schemas.microsoft.com/office/2019/extlst" xmlns:r="http://schemas.openxmlformats.org/officeDocument/2006/relationships" xmlns:m="http://schemas.openxmlformats.org/officeDocument/2006/math" xmlns:v="urn:schemas-microsoft-com:vml" xmlns:wp14="http://schemas.microsoft.com/office/word/2010/wordprocessingDrawing" xmlns:wp="http://schemas.openxmlformats.org/drawingml/2006/wordprocessingDrawing" xmlns:w10="urn:schemas-microsoft-com:office:word" xmlns:w="http://schemas.openxmlformats.org/wordprocessingml/2006/main" xmlns:w14="http://schemas.microsoft.com/office/word/2010/wordml" xmlns:w15="http://schemas.microsoft.com/office/word/2012/wordml" xmlns:w16cex="http://schemas.microsoft.com/office/word/2018/wordml/cex" xmlns:w16cid="http://schemas.microsoft.com/office/word/2016/wordml/cid" xmlns:w16="http://schemas.microsoft.com/office/word/2018/wordml" xmlns:w16du="http://schemas.microsoft.com/office/word/2023/wordml/word16du" xmlns:w16sdtdh="http://schemas.microsoft.com/office/word/2020/wordml/sdtdatahash" xmlns:w16se="http://schemas.microsoft.com/office/word/2015/wordml/symex" xmlns:wpg="http://schemas.microsoft.com/office/word/2010/wordprocessingGroup" xmlns:wpi="http://schemas.microsoft.com/office/word/2010/wordprocessingInk" xmlns:wne="http://schemas.microsoft.com/office/word/2006/wordml" xmlns:wps="http://schemas.microsoft.com/office/word/2010/wordprocessingShape" mc:Ignorable="w14 w15 w16se w16cid w16 w16cex w16sdtdh w16du wp14">
   <w:abstractNum w:abstractNumId="0" w15:restartNumberingAfterBreak="0">
+    <w:nsid w:val="199D3EE9"/>
+    <w:multiLevelType w:val="hybridMultilevel"/>
+    <w:tmpl w:val="3F3A0766"/>
+    <w:lvl w:ilvl="0" w:tplc="04090001">
+      <w:start w:val="1"/>
+      <w:numFmt w:val="bullet"/>
+      <w:lvlText w:val=""/>
+      <w:lvlJc w:val="left"/>
+      <w:pPr>
+        <w:ind w:left="720" w:hanging="360"/>
+      </w:pPr>
+      <w:rPr>
+        <w:rFonts w:ascii="Symbol" w:hAnsi="Symbol" w:hint="default"/>
+      </w:rPr>
+    </w:lvl>
+    <w:lvl w:ilvl="1" w:tplc="04090003" w:tentative="1">
+      <w:start w:val="1"/>
+      <w:numFmt w:val="bullet"/>
+      <w:lvlText w:val="o"/>
+      <w:lvlJc w:val="left"/>
+      <w:pPr>
+        <w:ind w:left="1440" w:hanging="360"/>
+      </w:pPr>
+      <w:rPr>
+        <w:rFonts w:ascii="Courier New" w:hAnsi="Courier New" w:cs="Courier New" w:hint="default"/>
+      </w:rPr>
+    </w:lvl>
+    <w:lvl w:ilvl="2" w:tplc="04090005" w:tentative="1">
+      <w:start w:val="1"/>
+      <w:numFmt w:val="bullet"/>
+      <w:lvlText w:val=""/>
+      <w:lvlJc w:val="left"/>
+      <w:pPr>
+        <w:ind w:left="2160" w:hanging="360"/>
+      </w:pPr>
+      <w:rPr>
+        <w:rFonts w:ascii="Wingdings" w:hAnsi="Wingdings" w:hint="default"/>
+      </w:rPr>
+    </w:lvl>
+    <w:lvl w:ilvl="3" w:tplc="04090001" w:tentative="1">
+      <w:start w:val="1"/>
+      <w:numFmt w:val="bullet"/>
+      <w:lvlText w:val=""/>
+      <w:lvlJc w:val="left"/>
+      <w:pPr>
+        <w:ind w:left="2880" w:hanging="360"/>
+      </w:pPr>
+      <w:rPr>
+        <w:rFonts w:ascii="Symbol" w:hAnsi="Symbol" w:hint="default"/>
+      </w:rPr>
+    </w:lvl>
+    <w:lvl w:ilvl="4" w:tplc="04090003" w:tentative="1">
+      <w:start w:val="1"/>
+      <w:numFmt w:val="bullet"/>
+      <w:lvlText w:val="o"/>
+      <w:lvlJc w:val="left"/>
+      <w:pPr>
+        <w:ind w:left="3600" w:hanging="360"/>
+      </w:pPr>
+      <w:rPr>
+        <w:rFonts w:ascii="Courier New" w:hAnsi="Courier New" w:cs="Courier New" w:hint="default"/>
+      </w:rPr>
+    </w:lvl>
+    <w:lvl w:ilvl="5" w:tplc="04090005" w:tentative="1">
+      <w:start w:val="1"/>
+      <w:numFmt w:val="bullet"/>
+      <w:lvlText w:val=""/>
+      <w:lvlJc w:val="left"/>
+      <w:pPr>
+        <w:ind w:left="4320" w:hanging="360"/>
+      </w:pPr>
+      <w:rPr>
+        <w:rFonts w:ascii="Wingdings" w:hAnsi="Wingdings" w:hint="default"/>
+      </w:rPr>
+    </w:lvl>
+    <w:lvl w:ilvl="6" w:tplc="04090001" w:tentative="1">
+      <w:start w:val="1"/>
+      <w:numFmt w:val="bullet"/>
+      <w:lvlText w:val=""/>
+      <w:lvlJc w:val="left"/>
+      <w:pPr>
+        <w:ind w:left="5040" w:hanging="360"/>
+      </w:pPr>
+      <w:rPr>
+        <w:rFonts w:ascii="Symbol" w:hAnsi="Symbol" w:hint="default"/>
+      </w:rPr>
+    </w:lvl>
+    <w:lvl w:ilvl="7" w:tplc="04090003" w:tentative="1">
+      <w:start w:val="1"/>
+      <w:numFmt w:val="bullet"/>
+      <w:lvlText w:val="o"/>
+      <w:lvlJc w:val="left"/>
+      <w:pPr>
+        <w:ind w:left="5760" w:hanging="360"/>
+      </w:pPr>
+      <w:rPr>
+        <w:rFonts w:ascii="Courier New" w:hAnsi="Courier New" w:cs="Courier New" w:hint="default"/>
+      </w:rPr>
+    </w:lvl>
+    <w:lvl w:ilvl="8" w:tplc="04090005" w:tentative="1">
+      <w:start w:val="1"/>
+      <w:numFmt w:val="bullet"/>
+      <w:lvlText w:val=""/>
+      <w:lvlJc w:val="left"/>
+      <w:pPr>
+        <w:ind w:left="6480" w:hanging="360"/>
+      </w:pPr>
+      <w:rPr>
+        <w:rFonts w:ascii="Wingdings" w:hAnsi="Wingdings" w:hint="default"/>
+      </w:rPr>
+    </w:lvl>
+  </w:abstractNum>
+  <w:abstractNum w:abstractNumId="1" w15:restartNumberingAfterBreak="0">
     <w:nsid w:val="1FEB30A7"/>
     <w:multiLevelType w:val="hybridMultilevel"/>
     <w:tmpl w:val="4DC25E26"/>
@@ -3239,10 +3139,10 @@
       </w:rPr>
     </w:lvl>
   </w:abstractNum>
-  <w:abstractNum w:abstractNumId="1" w15:restartNumberingAfterBreak="0">
+  <w:abstractNum w:abstractNumId="2" w15:restartNumberingAfterBreak="0">
     <w:nsid w:val="3DAE7F1D"/>
     <w:multiLevelType w:val="hybridMultilevel"/>
-    <w:tmpl w:val="1FE29D88"/>
+    <w:tmpl w:val="AE821E98"/>
     <w:lvl w:ilvl="0" w:tplc="C95E913C">
       <w:start w:val="1"/>
       <w:numFmt w:val="decimal"/>
@@ -3329,10 +3229,13 @@
     </w:lvl>
   </w:abstractNum>
   <w:num w:numId="1" w16cid:durableId="681663384">
-    <w:abstractNumId w:val="0"/>
+    <w:abstractNumId w:val="1"/>
   </w:num>
   <w:num w:numId="2" w16cid:durableId="725183766">
-    <w:abstractNumId w:val="1"/>
+    <w:abstractNumId w:val="2"/>
+  </w:num>
+  <w:num w:numId="3" w16cid:durableId="1071391542">
+    <w:abstractNumId w:val="0"/>
   </w:num>
 </w:numbering>
 </file>

</xml_diff>

<commit_message>
improved COM image inserted and updated example 2 for better formatting
</commit_message>
<xml_diff>
--- a/examples/excel_example2/LAPTOP functional specification template.docx
+++ b/examples/excel_example2/LAPTOP functional specification template.docx
@@ -1,6 +1,6 @@
 
 <file path=word/document.xml><?xml version="1.0" encoding="utf-8"?>
-<w:document xmlns:wpc="http://schemas.microsoft.com/office/word/2010/wordprocessingCanvas" xmlns:cx="http://schemas.microsoft.com/office/drawing/2014/chartex" xmlns:cx1="http://schemas.microsoft.com/office/drawing/2015/9/8/chartex" xmlns:cx2="http://schemas.microsoft.com/office/drawing/2015/10/21/chartex" xmlns:cx3="http://schemas.microsoft.com/office/drawing/2016/5/9/chartex" xmlns:cx4="http://schemas.microsoft.com/office/drawing/2016/5/10/chartex" xmlns:cx5="http://schemas.microsoft.com/office/drawing/2016/5/11/chartex" xmlns:cx6="http://schemas.microsoft.com/office/drawing/2016/5/12/chartex" xmlns:cx7="http://schemas.microsoft.com/office/drawing/2016/5/13/chartex" xmlns:cx8="http://schemas.microsoft.com/office/drawing/2016/5/14/chartex" xmlns:mc="http://schemas.openxmlformats.org/markup-compatibility/2006" xmlns:aink="http://schemas.microsoft.com/office/drawing/2016/ink" xmlns:am3d="http://schemas.microsoft.com/office/drawing/2017/model3d" xmlns:o="urn:schemas-microsoft-com:office:office" xmlns:oel="http://schemas.microsoft.com/office/2019/extlst" xmlns:r="http://schemas.openxmlformats.org/officeDocument/2006/relationships" xmlns:m="http://schemas.openxmlformats.org/officeDocument/2006/math" xmlns:v="urn:schemas-microsoft-com:vml" xmlns:wp14="http://schemas.microsoft.com/office/word/2010/wordprocessingDrawing" xmlns:wp="http://schemas.openxmlformats.org/drawingml/2006/wordprocessingDrawing" xmlns:w10="urn:schemas-microsoft-com:office:word" xmlns:w="http://schemas.openxmlformats.org/wordprocessingml/2006/main" xmlns:w14="http://schemas.microsoft.com/office/word/2010/wordml" xmlns:w15="http://schemas.microsoft.com/office/word/2012/wordml" xmlns:w16cex="http://schemas.microsoft.com/office/word/2018/wordml/cex" xmlns:w16cid="http://schemas.microsoft.com/office/word/2016/wordml/cid" xmlns:w16="http://schemas.microsoft.com/office/word/2018/wordml" xmlns:w16du="http://schemas.microsoft.com/office/word/2023/wordml/word16du" xmlns:w16sdtdh="http://schemas.microsoft.com/office/word/2020/wordml/sdtdatahash" xmlns:w16se="http://schemas.microsoft.com/office/word/2015/wordml/symex" xmlns:wpg="http://schemas.microsoft.com/office/word/2010/wordprocessingGroup" xmlns:wpi="http://schemas.microsoft.com/office/word/2010/wordprocessingInk" xmlns:wne="http://schemas.microsoft.com/office/word/2006/wordml" xmlns:wps="http://schemas.microsoft.com/office/word/2010/wordprocessingShape" mc:Ignorable="w14 w15 w16se w16cid w16 w16cex w16sdtdh w16du wp14">
+<w:document xmlns:wpc="http://schemas.microsoft.com/office/word/2010/wordprocessingCanvas" xmlns:cx="http://schemas.microsoft.com/office/drawing/2014/chartex" xmlns:cx1="http://schemas.microsoft.com/office/drawing/2015/9/8/chartex" xmlns:cx2="http://schemas.microsoft.com/office/drawing/2015/10/21/chartex" xmlns:cx3="http://schemas.microsoft.com/office/drawing/2016/5/9/chartex" xmlns:cx4="http://schemas.microsoft.com/office/drawing/2016/5/10/chartex" xmlns:cx5="http://schemas.microsoft.com/office/drawing/2016/5/11/chartex" xmlns:cx6="http://schemas.microsoft.com/office/drawing/2016/5/12/chartex" xmlns:cx7="http://schemas.microsoft.com/office/drawing/2016/5/13/chartex" xmlns:cx8="http://schemas.microsoft.com/office/drawing/2016/5/14/chartex" xmlns:mc="http://schemas.openxmlformats.org/markup-compatibility/2006" xmlns:aink="http://schemas.microsoft.com/office/drawing/2016/ink" xmlns:am3d="http://schemas.microsoft.com/office/drawing/2017/model3d" xmlns:o="urn:schemas-microsoft-com:office:office" xmlns:oel="http://schemas.microsoft.com/office/2019/extlst" xmlns:r="http://schemas.openxmlformats.org/officeDocument/2006/relationships" xmlns:m="http://schemas.openxmlformats.org/officeDocument/2006/math" xmlns:v="urn:schemas-microsoft-com:vml" xmlns:wp14="http://schemas.microsoft.com/office/word/2010/wordprocessingDrawing" xmlns:wp="http://schemas.openxmlformats.org/drawingml/2006/wordprocessingDrawing" xmlns:w10="urn:schemas-microsoft-com:office:word" xmlns:w="http://schemas.openxmlformats.org/wordprocessingml/2006/main" xmlns:w14="http://schemas.microsoft.com/office/word/2010/wordml" xmlns:w15="http://schemas.microsoft.com/office/word/2012/wordml" xmlns:w16cex="http://schemas.microsoft.com/office/word/2018/wordml/cex" xmlns:w16cid="http://schemas.microsoft.com/office/word/2016/wordml/cid" xmlns:w16="http://schemas.microsoft.com/office/word/2018/wordml" xmlns:w16du="http://schemas.microsoft.com/office/word/2023/wordml/word16du" xmlns:w16sdtdh="http://schemas.microsoft.com/office/word/2020/wordml/sdtdatahash" xmlns:w16sdtfl="http://schemas.microsoft.com/office/word/2024/wordml/sdtformatlock" xmlns:w16se="http://schemas.microsoft.com/office/word/2015/wordml/symex" xmlns:wpg="http://schemas.microsoft.com/office/word/2010/wordprocessingGroup" xmlns:wpi="http://schemas.microsoft.com/office/word/2010/wordprocessingInk" xmlns:wne="http://schemas.microsoft.com/office/word/2006/wordml" xmlns:wps="http://schemas.microsoft.com/office/word/2010/wordprocessingShape" mc:Ignorable="w14 w15 w16se w16cid w16 w16cex w16sdtdh w16sdtfl w16du wp14">
   <w:body>
     <w:p>
       <w:pPr>
@@ -1498,7 +1498,6 @@
         </w:rPr>
         <w:t xml:space="preserve"> p</w:t>
       </w:r>
-      <w:proofErr w:type="gramStart"/>
       <w:r>
         <w:rPr>
           <w:lang w:val="en-US" w:eastAsia="ja-JP"/>
@@ -1510,15 +1509,7 @@
           <w:rFonts w:hint="eastAsia"/>
           <w:lang w:val="en-US" w:eastAsia="ja-JP"/>
         </w:rPr>
-        <w:t>{</w:t>
-      </w:r>
-      <w:proofErr w:type="gramEnd"/>
-      <w:r>
-        <w:rPr>
-          <w:rFonts w:hint="eastAsia"/>
-          <w:lang w:val="en-US" w:eastAsia="ja-JP"/>
-        </w:rPr>
-        <w:t>{name}}</w:t>
+        <w:t>{{name}}</w:t>
       </w:r>
       <w:bookmarkEnd w:id="0"/>
     </w:p>
@@ -1552,6 +1543,9 @@
         <w:gridCol w:w="1820"/>
       </w:tblGrid>
       <w:tr>
+        <w:trPr>
+          <w:tblHeader/>
+        </w:trPr>
         <w:tc>
           <w:tcPr>
             <w:tcW w:w="1840" w:type="dxa"/>
@@ -1671,21 +1665,7 @@
               <w:rPr>
                 <w:lang w:val="en-US" w:eastAsia="ja-JP"/>
               </w:rPr>
-              <w:t xml:space="preserve"> row</w:t>
-            </w:r>
-            <w:proofErr w:type="gramStart"/>
-            <w:r>
-              <w:rPr>
-                <w:lang w:val="en-US" w:eastAsia="ja-JP"/>
-              </w:rPr>
-              <w:t>%}{</w:t>
-            </w:r>
-            <w:proofErr w:type="gramEnd"/>
-            <w:r>
-              <w:rPr>
-                <w:lang w:val="en-US" w:eastAsia="ja-JP"/>
-              </w:rPr>
-              <w:t>{version}}</w:t>
+              <w:t xml:space="preserve"> row%}{{version}}</w:t>
             </w:r>
           </w:p>
         </w:tc>
@@ -1734,7 +1714,7 @@
               <w:pStyle w:val="ListParagraph"/>
               <w:numPr>
                 <w:ilvl w:val="0"/>
-                <w:numId w:val="2"/>
+                <w:numId w:val="3"/>
               </w:numPr>
               <w:rPr>
                 <w:lang w:val="en-US" w:eastAsia="ja-JP"/>
@@ -1744,21 +1724,7 @@
               <w:rPr>
                 <w:lang w:val="en-US" w:eastAsia="ja-JP"/>
               </w:rPr>
-              <w:t>{%desc p</w:t>
-            </w:r>
-            <w:proofErr w:type="gramStart"/>
-            <w:r>
-              <w:rPr>
-                <w:lang w:val="en-US" w:eastAsia="ja-JP"/>
-              </w:rPr>
-              <w:t>%}{</w:t>
-            </w:r>
-            <w:proofErr w:type="gramEnd"/>
-            <w:r>
-              <w:rPr>
-                <w:lang w:val="en-US" w:eastAsia="ja-JP"/>
-              </w:rPr>
-              <w:t>{name}}{%end desc%}</w:t>
+              <w:t>{%desc p%}{{name}}{%end desc%}</w:t>
             </w:r>
           </w:p>
         </w:tc>
@@ -1776,21 +1742,7 @@
               <w:rPr>
                 <w:lang w:val="en-US" w:eastAsia="ja-JP"/>
               </w:rPr>
-              <w:t>{{author</w:t>
-            </w:r>
-            <w:proofErr w:type="gramStart"/>
-            <w:r>
-              <w:rPr>
-                <w:lang w:val="en-US" w:eastAsia="ja-JP"/>
-              </w:rPr>
-              <w:t>}}{</w:t>
-            </w:r>
-            <w:proofErr w:type="gramEnd"/>
-            <w:r>
-              <w:rPr>
-                <w:lang w:val="en-US" w:eastAsia="ja-JP"/>
-              </w:rPr>
-              <w:t xml:space="preserve">%end </w:t>
+              <w:t xml:space="preserve">{{author}}{%end </w:t>
             </w:r>
             <w:proofErr w:type="spellStart"/>
             <w:r>
@@ -1891,6 +1843,25 @@
         </w:rPr>
         <w:t>{{diagram}}</w:t>
       </w:r>
+      <w:bookmarkStart w:id="4" w:name="_Toc206093836"/>
+      <w:r>
+        <w:rPr>
+          <w:i/>
+          <w:iCs/>
+          <w:lang w:val="en-US" w:eastAsia="ja-JP"/>
+        </w:rPr>
+        <w:br w:type="page"/>
+      </w:r>
+    </w:p>
+    <w:p>
+      <w:pPr>
+        <w:jc w:val="center"/>
+        <w:rPr>
+          <w:i/>
+          <w:iCs/>
+          <w:lang w:val="en-US" w:eastAsia="ja-JP"/>
+        </w:rPr>
+      </w:pPr>
     </w:p>
     <w:p>
       <w:pPr>
@@ -1899,7 +1870,6 @@
           <w:lang w:val="en-US"/>
         </w:rPr>
       </w:pPr>
-      <w:bookmarkStart w:id="4" w:name="_Toc206093836"/>
       <w:r>
         <w:rPr>
           <w:lang w:val="en-US"/>
@@ -1952,6 +1922,9 @@
         <w:gridCol w:w="7226"/>
       </w:tblGrid>
       <w:tr>
+        <w:trPr>
+          <w:tblHeader/>
+        </w:trPr>
         <w:tc>
           <w:tcPr>
             <w:tcW w:w="5570" w:type="dxa"/>
@@ -2081,21 +2054,7 @@
               <w:rPr>
                 <w:lang w:val="en-US" w:eastAsia="ja-JP"/>
               </w:rPr>
-              <w:t xml:space="preserve"> row</w:t>
-            </w:r>
-            <w:proofErr w:type="gramStart"/>
-            <w:r>
-              <w:rPr>
-                <w:lang w:val="en-US" w:eastAsia="ja-JP"/>
-              </w:rPr>
-              <w:t>%}{</w:t>
-            </w:r>
-            <w:proofErr w:type="gramEnd"/>
-            <w:r>
-              <w:rPr>
-                <w:lang w:val="en-US" w:eastAsia="ja-JP"/>
-              </w:rPr>
-              <w:t>% row1 row%}{{name}}</w:t>
+              <w:t xml:space="preserve"> row%}{% row1 row%}{{name}}</w:t>
             </w:r>
           </w:p>
         </w:tc>
@@ -2173,19 +2132,11 @@
               <w:t>desc</w:t>
             </w:r>
             <w:proofErr w:type="spellEnd"/>
-            <w:proofErr w:type="gramStart"/>
             <w:r>
               <w:rPr>
                 <w:lang w:eastAsia="ja-JP"/>
               </w:rPr>
-              <w:t>}}{</w:t>
-            </w:r>
-            <w:proofErr w:type="gramEnd"/>
-            <w:r>
-              <w:rPr>
-                <w:lang w:eastAsia="ja-JP"/>
-              </w:rPr>
-              <w:t>% end row1 %}</w:t>
+              <w:t>}}{% end row1 %}</w:t>
             </w:r>
           </w:p>
         </w:tc>
@@ -2228,21 +2179,7 @@
               <w:rPr>
                 <w:lang w:val="en-US" w:eastAsia="ja-JP"/>
               </w:rPr>
-              <w:t>{% row2 row</w:t>
-            </w:r>
-            <w:proofErr w:type="gramStart"/>
-            <w:r>
-              <w:rPr>
-                <w:lang w:val="en-US" w:eastAsia="ja-JP"/>
-              </w:rPr>
-              <w:t>%}{</w:t>
-            </w:r>
-            <w:proofErr w:type="gramEnd"/>
-            <w:r>
-              <w:rPr>
-                <w:lang w:val="en-US" w:eastAsia="ja-JP"/>
-              </w:rPr>
-              <w:t>{name}}</w:t>
+              <w:t>{% row2 row%}{{name}}</w:t>
             </w:r>
           </w:p>
         </w:tc>
@@ -2310,21 +2247,7 @@
               <w:rPr>
                 <w:lang w:val="en-US" w:eastAsia="ja-JP"/>
               </w:rPr>
-              <w:t>{{desc</w:t>
-            </w:r>
-            <w:proofErr w:type="gramStart"/>
-            <w:r>
-              <w:rPr>
-                <w:lang w:val="en-US" w:eastAsia="ja-JP"/>
-              </w:rPr>
-              <w:t>}}{</w:t>
-            </w:r>
-            <w:proofErr w:type="gramEnd"/>
-            <w:r>
-              <w:rPr>
-                <w:lang w:val="en-US" w:eastAsia="ja-JP"/>
-              </w:rPr>
-              <w:t>% end row2 %}</w:t>
+              <w:t>{{desc}}{% end row2 %}</w:t>
             </w:r>
           </w:p>
         </w:tc>
@@ -2384,21 +2307,7 @@
               <w:rPr>
                 <w:lang w:val="en-US" w:eastAsia="ja-JP"/>
               </w:rPr>
-              <w:t>{% row3 row</w:t>
-            </w:r>
-            <w:proofErr w:type="gramStart"/>
-            <w:r>
-              <w:rPr>
-                <w:lang w:val="en-US" w:eastAsia="ja-JP"/>
-              </w:rPr>
-              <w:t>%}{</w:t>
-            </w:r>
-            <w:proofErr w:type="gramEnd"/>
-            <w:r>
-              <w:rPr>
-                <w:lang w:val="en-US" w:eastAsia="ja-JP"/>
-              </w:rPr>
-              <w:t>{name}}</w:t>
+              <w:t>{% row3 row%}{{name}}</w:t>
             </w:r>
           </w:p>
         </w:tc>
@@ -2452,21 +2361,7 @@
               <w:rPr>
                 <w:lang w:val="en-US" w:eastAsia="ja-JP"/>
               </w:rPr>
-              <w:t>{{desc</w:t>
-            </w:r>
-            <w:proofErr w:type="gramStart"/>
-            <w:r>
-              <w:rPr>
-                <w:lang w:val="en-US" w:eastAsia="ja-JP"/>
-              </w:rPr>
-              <w:t>}}{</w:t>
-            </w:r>
-            <w:proofErr w:type="gramEnd"/>
-            <w:r>
-              <w:rPr>
-                <w:lang w:val="en-US" w:eastAsia="ja-JP"/>
-              </w:rPr>
-              <w:t>% end row3 %}</w:t>
+              <w:t>{{desc}}{% end row3 %}</w:t>
             </w:r>
           </w:p>
         </w:tc>
@@ -2540,21 +2435,7 @@
               <w:rPr>
                 <w:lang w:val="en-US" w:eastAsia="ja-JP"/>
               </w:rPr>
-              <w:t>{% row4 row</w:t>
-            </w:r>
-            <w:proofErr w:type="gramStart"/>
-            <w:r>
-              <w:rPr>
-                <w:lang w:val="en-US" w:eastAsia="ja-JP"/>
-              </w:rPr>
-              <w:t>%}{</w:t>
-            </w:r>
-            <w:proofErr w:type="gramEnd"/>
-            <w:r>
-              <w:rPr>
-                <w:lang w:val="en-US" w:eastAsia="ja-JP"/>
-              </w:rPr>
-              <w:t>{name}}</w:t>
+              <w:t>{% row4 row%}{{name}}</w:t>
             </w:r>
           </w:p>
         </w:tc>
@@ -2608,21 +2489,7 @@
               <w:rPr>
                 <w:lang w:val="en-US" w:eastAsia="ja-JP"/>
               </w:rPr>
-              <w:t>{{desc</w:t>
-            </w:r>
-            <w:proofErr w:type="gramStart"/>
-            <w:r>
-              <w:rPr>
-                <w:lang w:val="en-US" w:eastAsia="ja-JP"/>
-              </w:rPr>
-              <w:t>}}{</w:t>
-            </w:r>
-            <w:proofErr w:type="gramEnd"/>
-            <w:r>
-              <w:rPr>
-                <w:lang w:val="en-US" w:eastAsia="ja-JP"/>
-              </w:rPr>
-              <w:t>% end row4 %}</w:t>
+              <w:t>{{desc}}{% end row4 %}</w:t>
             </w:r>
           </w:p>
         </w:tc>
@@ -2714,21 +2581,7 @@
               <w:rPr>
                 <w:lang w:val="en-US" w:eastAsia="ja-JP"/>
               </w:rPr>
-              <w:t>{% row5 row</w:t>
-            </w:r>
-            <w:proofErr w:type="gramStart"/>
-            <w:r>
-              <w:rPr>
-                <w:lang w:val="en-US" w:eastAsia="ja-JP"/>
-              </w:rPr>
-              <w:t>%}{</w:t>
-            </w:r>
-            <w:proofErr w:type="gramEnd"/>
-            <w:r>
-              <w:rPr>
-                <w:lang w:val="en-US" w:eastAsia="ja-JP"/>
-              </w:rPr>
-              <w:t>{name}}</w:t>
+              <w:t>{% row5 row%}{{name}}</w:t>
             </w:r>
           </w:p>
         </w:tc>
@@ -2782,21 +2635,7 @@
               <w:rPr>
                 <w:lang w:val="en-US" w:eastAsia="ja-JP"/>
               </w:rPr>
-              <w:t>{{desc</w:t>
-            </w:r>
-            <w:proofErr w:type="gramStart"/>
-            <w:r>
-              <w:rPr>
-                <w:lang w:val="en-US" w:eastAsia="ja-JP"/>
-              </w:rPr>
-              <w:t>}}{</w:t>
-            </w:r>
-            <w:proofErr w:type="gramEnd"/>
-            <w:r>
-              <w:rPr>
-                <w:lang w:val="en-US" w:eastAsia="ja-JP"/>
-              </w:rPr>
-              <w:t>% end row5 %}</w:t>
+              <w:t>{{desc}}{% end row5 %}</w:t>
             </w:r>
           </w:p>
         </w:tc>
@@ -2905,21 +2744,7 @@
               <w:rPr>
                 <w:lang w:val="en-US" w:eastAsia="ja-JP"/>
               </w:rPr>
-              <w:t>{% row6 row</w:t>
-            </w:r>
-            <w:proofErr w:type="gramStart"/>
-            <w:r>
-              <w:rPr>
-                <w:lang w:val="en-US" w:eastAsia="ja-JP"/>
-              </w:rPr>
-              <w:t>%}{</w:t>
-            </w:r>
-            <w:proofErr w:type="gramEnd"/>
-            <w:r>
-              <w:rPr>
-                <w:lang w:val="en-US" w:eastAsia="ja-JP"/>
-              </w:rPr>
-              <w:t>{name}}</w:t>
+              <w:t>{% row6 row%}{{name}}</w:t>
             </w:r>
           </w:p>
         </w:tc>
@@ -2973,21 +2798,7 @@
               <w:rPr>
                 <w:lang w:val="en-US" w:eastAsia="ja-JP"/>
               </w:rPr>
-              <w:t>{{desc</w:t>
-            </w:r>
-            <w:proofErr w:type="gramStart"/>
-            <w:r>
-              <w:rPr>
-                <w:lang w:val="en-US" w:eastAsia="ja-JP"/>
-              </w:rPr>
-              <w:t>}}{</w:t>
-            </w:r>
-            <w:proofErr w:type="gramEnd"/>
-            <w:r>
-              <w:rPr>
-                <w:lang w:val="en-US" w:eastAsia="ja-JP"/>
-              </w:rPr>
-              <w:t xml:space="preserve">% end row6 %}{% end </w:t>
+              <w:t xml:space="preserve">{{desc}}{% end row6 %}{% end </w:t>
             </w:r>
             <w:proofErr w:type="spellStart"/>
             <w:r>
@@ -3039,7 +2850,7 @@
 </file>
 
 <file path=word/endnotes.xml><?xml version="1.0" encoding="utf-8"?>
-<w:endnotes xmlns:wpc="http://schemas.microsoft.com/office/word/2010/wordprocessingCanvas" xmlns:cx="http://schemas.microsoft.com/office/drawing/2014/chartex" xmlns:cx1="http://schemas.microsoft.com/office/drawing/2015/9/8/chartex" xmlns:cx2="http://schemas.microsoft.com/office/drawing/2015/10/21/chartex" xmlns:cx3="http://schemas.microsoft.com/office/drawing/2016/5/9/chartex" xmlns:cx4="http://schemas.microsoft.com/office/drawing/2016/5/10/chartex" xmlns:cx5="http://schemas.microsoft.com/office/drawing/2016/5/11/chartex" xmlns:cx6="http://schemas.microsoft.com/office/drawing/2016/5/12/chartex" xmlns:cx7="http://schemas.microsoft.com/office/drawing/2016/5/13/chartex" xmlns:cx8="http://schemas.microsoft.com/office/drawing/2016/5/14/chartex" xmlns:mc="http://schemas.openxmlformats.org/markup-compatibility/2006" xmlns:aink="http://schemas.microsoft.com/office/drawing/2016/ink" xmlns:am3d="http://schemas.microsoft.com/office/drawing/2017/model3d" xmlns:o="urn:schemas-microsoft-com:office:office" xmlns:oel="http://schemas.microsoft.com/office/2019/extlst" xmlns:r="http://schemas.openxmlformats.org/officeDocument/2006/relationships" xmlns:m="http://schemas.openxmlformats.org/officeDocument/2006/math" xmlns:v="urn:schemas-microsoft-com:vml" xmlns:wp14="http://schemas.microsoft.com/office/word/2010/wordprocessingDrawing" xmlns:wp="http://schemas.openxmlformats.org/drawingml/2006/wordprocessingDrawing" xmlns:w10="urn:schemas-microsoft-com:office:word" xmlns:w="http://schemas.openxmlformats.org/wordprocessingml/2006/main" xmlns:w14="http://schemas.microsoft.com/office/word/2010/wordml" xmlns:w15="http://schemas.microsoft.com/office/word/2012/wordml" xmlns:w16cex="http://schemas.microsoft.com/office/word/2018/wordml/cex" xmlns:w16cid="http://schemas.microsoft.com/office/word/2016/wordml/cid" xmlns:w16="http://schemas.microsoft.com/office/word/2018/wordml" xmlns:w16du="http://schemas.microsoft.com/office/word/2023/wordml/word16du" xmlns:w16sdtdh="http://schemas.microsoft.com/office/word/2020/wordml/sdtdatahash" xmlns:w16se="http://schemas.microsoft.com/office/word/2015/wordml/symex" xmlns:wpg="http://schemas.microsoft.com/office/word/2010/wordprocessingGroup" xmlns:wpi="http://schemas.microsoft.com/office/word/2010/wordprocessingInk" xmlns:wne="http://schemas.microsoft.com/office/word/2006/wordml" xmlns:wps="http://schemas.microsoft.com/office/word/2010/wordprocessingShape" mc:Ignorable="w14 w15 w16se w16cid w16 w16cex w16sdtdh w16du wp14">
+<w:endnotes xmlns:wpc="http://schemas.microsoft.com/office/word/2010/wordprocessingCanvas" xmlns:cx="http://schemas.microsoft.com/office/drawing/2014/chartex" xmlns:cx1="http://schemas.microsoft.com/office/drawing/2015/9/8/chartex" xmlns:cx2="http://schemas.microsoft.com/office/drawing/2015/10/21/chartex" xmlns:cx3="http://schemas.microsoft.com/office/drawing/2016/5/9/chartex" xmlns:cx4="http://schemas.microsoft.com/office/drawing/2016/5/10/chartex" xmlns:cx5="http://schemas.microsoft.com/office/drawing/2016/5/11/chartex" xmlns:cx6="http://schemas.microsoft.com/office/drawing/2016/5/12/chartex" xmlns:cx7="http://schemas.microsoft.com/office/drawing/2016/5/13/chartex" xmlns:cx8="http://schemas.microsoft.com/office/drawing/2016/5/14/chartex" xmlns:mc="http://schemas.openxmlformats.org/markup-compatibility/2006" xmlns:aink="http://schemas.microsoft.com/office/drawing/2016/ink" xmlns:am3d="http://schemas.microsoft.com/office/drawing/2017/model3d" xmlns:o="urn:schemas-microsoft-com:office:office" xmlns:oel="http://schemas.microsoft.com/office/2019/extlst" xmlns:r="http://schemas.openxmlformats.org/officeDocument/2006/relationships" xmlns:m="http://schemas.openxmlformats.org/officeDocument/2006/math" xmlns:v="urn:schemas-microsoft-com:vml" xmlns:wp14="http://schemas.microsoft.com/office/word/2010/wordprocessingDrawing" xmlns:wp="http://schemas.openxmlformats.org/drawingml/2006/wordprocessingDrawing" xmlns:w10="urn:schemas-microsoft-com:office:word" xmlns:w="http://schemas.openxmlformats.org/wordprocessingml/2006/main" xmlns:w14="http://schemas.microsoft.com/office/word/2010/wordml" xmlns:w15="http://schemas.microsoft.com/office/word/2012/wordml" xmlns:w16cex="http://schemas.microsoft.com/office/word/2018/wordml/cex" xmlns:w16cid="http://schemas.microsoft.com/office/word/2016/wordml/cid" xmlns:w16="http://schemas.microsoft.com/office/word/2018/wordml" xmlns:w16du="http://schemas.microsoft.com/office/word/2023/wordml/word16du" xmlns:w16sdtdh="http://schemas.microsoft.com/office/word/2020/wordml/sdtdatahash" xmlns:w16sdtfl="http://schemas.microsoft.com/office/word/2024/wordml/sdtformatlock" xmlns:w16se="http://schemas.microsoft.com/office/word/2015/wordml/symex" xmlns:wpg="http://schemas.microsoft.com/office/word/2010/wordprocessingGroup" xmlns:wpi="http://schemas.microsoft.com/office/word/2010/wordprocessingInk" xmlns:wne="http://schemas.microsoft.com/office/word/2006/wordml" xmlns:wps="http://schemas.microsoft.com/office/word/2010/wordprocessingShape" mc:Ignorable="w14 w15 w16se w16cid w16 w16cex w16sdtdh w16sdtfl w16du wp14">
   <w:endnote w:type="separator" w:id="-1">
     <w:p>
       <w:pPr>
@@ -3064,7 +2875,7 @@
 </file>
 
 <file path=word/footer1.xml><?xml version="1.0" encoding="utf-8"?>
-<w:ftr xmlns:wpc="http://schemas.microsoft.com/office/word/2010/wordprocessingCanvas" xmlns:cx="http://schemas.microsoft.com/office/drawing/2014/chartex" xmlns:cx1="http://schemas.microsoft.com/office/drawing/2015/9/8/chartex" xmlns:cx2="http://schemas.microsoft.com/office/drawing/2015/10/21/chartex" xmlns:cx3="http://schemas.microsoft.com/office/drawing/2016/5/9/chartex" xmlns:cx4="http://schemas.microsoft.com/office/drawing/2016/5/10/chartex" xmlns:cx5="http://schemas.microsoft.com/office/drawing/2016/5/11/chartex" xmlns:cx6="http://schemas.microsoft.com/office/drawing/2016/5/12/chartex" xmlns:cx7="http://schemas.microsoft.com/office/drawing/2016/5/13/chartex" xmlns:cx8="http://schemas.microsoft.com/office/drawing/2016/5/14/chartex" xmlns:mc="http://schemas.openxmlformats.org/markup-compatibility/2006" xmlns:aink="http://schemas.microsoft.com/office/drawing/2016/ink" xmlns:am3d="http://schemas.microsoft.com/office/drawing/2017/model3d" xmlns:o="urn:schemas-microsoft-com:office:office" xmlns:oel="http://schemas.microsoft.com/office/2019/extlst" xmlns:r="http://schemas.openxmlformats.org/officeDocument/2006/relationships" xmlns:m="http://schemas.openxmlformats.org/officeDocument/2006/math" xmlns:v="urn:schemas-microsoft-com:vml" xmlns:wp14="http://schemas.microsoft.com/office/word/2010/wordprocessingDrawing" xmlns:wp="http://schemas.openxmlformats.org/drawingml/2006/wordprocessingDrawing" xmlns:w10="urn:schemas-microsoft-com:office:word" xmlns:w="http://schemas.openxmlformats.org/wordprocessingml/2006/main" xmlns:w14="http://schemas.microsoft.com/office/word/2010/wordml" xmlns:w15="http://schemas.microsoft.com/office/word/2012/wordml" xmlns:w16cex="http://schemas.microsoft.com/office/word/2018/wordml/cex" xmlns:w16cid="http://schemas.microsoft.com/office/word/2016/wordml/cid" xmlns:w16="http://schemas.microsoft.com/office/word/2018/wordml" xmlns:w16du="http://schemas.microsoft.com/office/word/2023/wordml/word16du" xmlns:w16sdtdh="http://schemas.microsoft.com/office/word/2020/wordml/sdtdatahash" xmlns:w16se="http://schemas.microsoft.com/office/word/2015/wordml/symex" xmlns:wpg="http://schemas.microsoft.com/office/word/2010/wordprocessingGroup" xmlns:wpi="http://schemas.microsoft.com/office/word/2010/wordprocessingInk" xmlns:wne="http://schemas.microsoft.com/office/word/2006/wordml" xmlns:wps="http://schemas.microsoft.com/office/word/2010/wordprocessingShape" mc:Ignorable="w14 w15 w16se w16cid w16 w16cex w16sdtdh w16du wp14">
+<w:ftr xmlns:wpc="http://schemas.microsoft.com/office/word/2010/wordprocessingCanvas" xmlns:cx="http://schemas.microsoft.com/office/drawing/2014/chartex" xmlns:cx1="http://schemas.microsoft.com/office/drawing/2015/9/8/chartex" xmlns:cx2="http://schemas.microsoft.com/office/drawing/2015/10/21/chartex" xmlns:cx3="http://schemas.microsoft.com/office/drawing/2016/5/9/chartex" xmlns:cx4="http://schemas.microsoft.com/office/drawing/2016/5/10/chartex" xmlns:cx5="http://schemas.microsoft.com/office/drawing/2016/5/11/chartex" xmlns:cx6="http://schemas.microsoft.com/office/drawing/2016/5/12/chartex" xmlns:cx7="http://schemas.microsoft.com/office/drawing/2016/5/13/chartex" xmlns:cx8="http://schemas.microsoft.com/office/drawing/2016/5/14/chartex" xmlns:mc="http://schemas.openxmlformats.org/markup-compatibility/2006" xmlns:aink="http://schemas.microsoft.com/office/drawing/2016/ink" xmlns:am3d="http://schemas.microsoft.com/office/drawing/2017/model3d" xmlns:o="urn:schemas-microsoft-com:office:office" xmlns:oel="http://schemas.microsoft.com/office/2019/extlst" xmlns:r="http://schemas.openxmlformats.org/officeDocument/2006/relationships" xmlns:m="http://schemas.openxmlformats.org/officeDocument/2006/math" xmlns:v="urn:schemas-microsoft-com:vml" xmlns:wp14="http://schemas.microsoft.com/office/word/2010/wordprocessingDrawing" xmlns:wp="http://schemas.openxmlformats.org/drawingml/2006/wordprocessingDrawing" xmlns:w10="urn:schemas-microsoft-com:office:word" xmlns:w="http://schemas.openxmlformats.org/wordprocessingml/2006/main" xmlns:w14="http://schemas.microsoft.com/office/word/2010/wordml" xmlns:w15="http://schemas.microsoft.com/office/word/2012/wordml" xmlns:w16cex="http://schemas.microsoft.com/office/word/2018/wordml/cex" xmlns:w16cid="http://schemas.microsoft.com/office/word/2016/wordml/cid" xmlns:w16="http://schemas.microsoft.com/office/word/2018/wordml" xmlns:w16du="http://schemas.microsoft.com/office/word/2023/wordml/word16du" xmlns:w16sdtdh="http://schemas.microsoft.com/office/word/2020/wordml/sdtdatahash" xmlns:w16sdtfl="http://schemas.microsoft.com/office/word/2024/wordml/sdtformatlock" xmlns:w16se="http://schemas.microsoft.com/office/word/2015/wordml/symex" xmlns:wpg="http://schemas.microsoft.com/office/word/2010/wordprocessingGroup" xmlns:wpi="http://schemas.microsoft.com/office/word/2010/wordprocessingInk" xmlns:wne="http://schemas.microsoft.com/office/word/2006/wordml" xmlns:wps="http://schemas.microsoft.com/office/word/2010/wordprocessingShape" mc:Ignorable="w14 w15 w16se w16cid w16 w16cex w16sdtdh w16sdtfl w16du wp14">
   <w:p>
     <w:pPr>
       <w:pStyle w:val="Footer"/>
@@ -3100,7 +2911,7 @@
 </file>
 
 <file path=word/footnotes.xml><?xml version="1.0" encoding="utf-8"?>
-<w:footnotes xmlns:wpc="http://schemas.microsoft.com/office/word/2010/wordprocessingCanvas" xmlns:cx="http://schemas.microsoft.com/office/drawing/2014/chartex" xmlns:cx1="http://schemas.microsoft.com/office/drawing/2015/9/8/chartex" xmlns:cx2="http://schemas.microsoft.com/office/drawing/2015/10/21/chartex" xmlns:cx3="http://schemas.microsoft.com/office/drawing/2016/5/9/chartex" xmlns:cx4="http://schemas.microsoft.com/office/drawing/2016/5/10/chartex" xmlns:cx5="http://schemas.microsoft.com/office/drawing/2016/5/11/chartex" xmlns:cx6="http://schemas.microsoft.com/office/drawing/2016/5/12/chartex" xmlns:cx7="http://schemas.microsoft.com/office/drawing/2016/5/13/chartex" xmlns:cx8="http://schemas.microsoft.com/office/drawing/2016/5/14/chartex" xmlns:mc="http://schemas.openxmlformats.org/markup-compatibility/2006" xmlns:aink="http://schemas.microsoft.com/office/drawing/2016/ink" xmlns:am3d="http://schemas.microsoft.com/office/drawing/2017/model3d" xmlns:o="urn:schemas-microsoft-com:office:office" xmlns:oel="http://schemas.microsoft.com/office/2019/extlst" xmlns:r="http://schemas.openxmlformats.org/officeDocument/2006/relationships" xmlns:m="http://schemas.openxmlformats.org/officeDocument/2006/math" xmlns:v="urn:schemas-microsoft-com:vml" xmlns:wp14="http://schemas.microsoft.com/office/word/2010/wordprocessingDrawing" xmlns:wp="http://schemas.openxmlformats.org/drawingml/2006/wordprocessingDrawing" xmlns:w10="urn:schemas-microsoft-com:office:word" xmlns:w="http://schemas.openxmlformats.org/wordprocessingml/2006/main" xmlns:w14="http://schemas.microsoft.com/office/word/2010/wordml" xmlns:w15="http://schemas.microsoft.com/office/word/2012/wordml" xmlns:w16cex="http://schemas.microsoft.com/office/word/2018/wordml/cex" xmlns:w16cid="http://schemas.microsoft.com/office/word/2016/wordml/cid" xmlns:w16="http://schemas.microsoft.com/office/word/2018/wordml" xmlns:w16du="http://schemas.microsoft.com/office/word/2023/wordml/word16du" xmlns:w16sdtdh="http://schemas.microsoft.com/office/word/2020/wordml/sdtdatahash" xmlns:w16se="http://schemas.microsoft.com/office/word/2015/wordml/symex" xmlns:wpg="http://schemas.microsoft.com/office/word/2010/wordprocessingGroup" xmlns:wpi="http://schemas.microsoft.com/office/word/2010/wordprocessingInk" xmlns:wne="http://schemas.microsoft.com/office/word/2006/wordml" xmlns:wps="http://schemas.microsoft.com/office/word/2010/wordprocessingShape" mc:Ignorable="w14 w15 w16se w16cid w16 w16cex w16sdtdh w16du wp14">
+<w:footnotes xmlns:wpc="http://schemas.microsoft.com/office/word/2010/wordprocessingCanvas" xmlns:cx="http://schemas.microsoft.com/office/drawing/2014/chartex" xmlns:cx1="http://schemas.microsoft.com/office/drawing/2015/9/8/chartex" xmlns:cx2="http://schemas.microsoft.com/office/drawing/2015/10/21/chartex" xmlns:cx3="http://schemas.microsoft.com/office/drawing/2016/5/9/chartex" xmlns:cx4="http://schemas.microsoft.com/office/drawing/2016/5/10/chartex" xmlns:cx5="http://schemas.microsoft.com/office/drawing/2016/5/11/chartex" xmlns:cx6="http://schemas.microsoft.com/office/drawing/2016/5/12/chartex" xmlns:cx7="http://schemas.microsoft.com/office/drawing/2016/5/13/chartex" xmlns:cx8="http://schemas.microsoft.com/office/drawing/2016/5/14/chartex" xmlns:mc="http://schemas.openxmlformats.org/markup-compatibility/2006" xmlns:aink="http://schemas.microsoft.com/office/drawing/2016/ink" xmlns:am3d="http://schemas.microsoft.com/office/drawing/2017/model3d" xmlns:o="urn:schemas-microsoft-com:office:office" xmlns:oel="http://schemas.microsoft.com/office/2019/extlst" xmlns:r="http://schemas.openxmlformats.org/officeDocument/2006/relationships" xmlns:m="http://schemas.openxmlformats.org/officeDocument/2006/math" xmlns:v="urn:schemas-microsoft-com:vml" xmlns:wp14="http://schemas.microsoft.com/office/word/2010/wordprocessingDrawing" xmlns:wp="http://schemas.openxmlformats.org/drawingml/2006/wordprocessingDrawing" xmlns:w10="urn:schemas-microsoft-com:office:word" xmlns:w="http://schemas.openxmlformats.org/wordprocessingml/2006/main" xmlns:w14="http://schemas.microsoft.com/office/word/2010/wordml" xmlns:w15="http://schemas.microsoft.com/office/word/2012/wordml" xmlns:w16cex="http://schemas.microsoft.com/office/word/2018/wordml/cex" xmlns:w16cid="http://schemas.microsoft.com/office/word/2016/wordml/cid" xmlns:w16="http://schemas.microsoft.com/office/word/2018/wordml" xmlns:w16du="http://schemas.microsoft.com/office/word/2023/wordml/word16du" xmlns:w16sdtdh="http://schemas.microsoft.com/office/word/2020/wordml/sdtdatahash" xmlns:w16sdtfl="http://schemas.microsoft.com/office/word/2024/wordml/sdtformatlock" xmlns:w16se="http://schemas.microsoft.com/office/word/2015/wordml/symex" xmlns:wpg="http://schemas.microsoft.com/office/word/2010/wordprocessingGroup" xmlns:wpi="http://schemas.microsoft.com/office/word/2010/wordprocessingInk" xmlns:wne="http://schemas.microsoft.com/office/word/2006/wordml" xmlns:wps="http://schemas.microsoft.com/office/word/2010/wordprocessingShape" mc:Ignorable="w14 w15 w16se w16cid w16 w16cex w16sdtdh w16sdtfl w16du wp14">
   <w:footnote w:type="separator" w:id="-1">
     <w:p>
       <w:pPr>
@@ -3125,7 +2936,7 @@
 </file>
 
 <file path=word/numbering.xml><?xml version="1.0" encoding="utf-8"?>
-<w:numbering xmlns:wpc="http://schemas.microsoft.com/office/word/2010/wordprocessingCanvas" xmlns:cx="http://schemas.microsoft.com/office/drawing/2014/chartex" xmlns:cx1="http://schemas.microsoft.com/office/drawing/2015/9/8/chartex" xmlns:cx2="http://schemas.microsoft.com/office/drawing/2015/10/21/chartex" xmlns:cx3="http://schemas.microsoft.com/office/drawing/2016/5/9/chartex" xmlns:cx4="http://schemas.microsoft.com/office/drawing/2016/5/10/chartex" xmlns:cx5="http://schemas.microsoft.com/office/drawing/2016/5/11/chartex" xmlns:cx6="http://schemas.microsoft.com/office/drawing/2016/5/12/chartex" xmlns:cx7="http://schemas.microsoft.com/office/drawing/2016/5/13/chartex" xmlns:cx8="http://schemas.microsoft.com/office/drawing/2016/5/14/chartex" xmlns:mc="http://schemas.openxmlformats.org/markup-compatibility/2006" xmlns:aink="http://schemas.microsoft.com/office/drawing/2016/ink" xmlns:am3d="http://schemas.microsoft.com/office/drawing/2017/model3d" xmlns:o="urn:schemas-microsoft-com:office:office" xmlns:oel="http://schemas.microsoft.com/office/2019/extlst" xmlns:r="http://schemas.openxmlformats.org/officeDocument/2006/relationships" xmlns:m="http://schemas.openxmlformats.org/officeDocument/2006/math" xmlns:v="urn:schemas-microsoft-com:vml" xmlns:wp14="http://schemas.microsoft.com/office/word/2010/wordprocessingDrawing" xmlns:wp="http://schemas.openxmlformats.org/drawingml/2006/wordprocessingDrawing" xmlns:w10="urn:schemas-microsoft-com:office:word" xmlns:w="http://schemas.openxmlformats.org/wordprocessingml/2006/main" xmlns:w14="http://schemas.microsoft.com/office/word/2010/wordml" xmlns:w15="http://schemas.microsoft.com/office/word/2012/wordml" xmlns:w16cex="http://schemas.microsoft.com/office/word/2018/wordml/cex" xmlns:w16cid="http://schemas.microsoft.com/office/word/2016/wordml/cid" xmlns:w16="http://schemas.microsoft.com/office/word/2018/wordml" xmlns:w16du="http://schemas.microsoft.com/office/word/2023/wordml/word16du" xmlns:w16sdtdh="http://schemas.microsoft.com/office/word/2020/wordml/sdtdatahash" xmlns:w16se="http://schemas.microsoft.com/office/word/2015/wordml/symex" xmlns:wpg="http://schemas.microsoft.com/office/word/2010/wordprocessingGroup" xmlns:wpi="http://schemas.microsoft.com/office/word/2010/wordprocessingInk" xmlns:wne="http://schemas.microsoft.com/office/word/2006/wordml" xmlns:wps="http://schemas.microsoft.com/office/word/2010/wordprocessingShape" mc:Ignorable="w14 w15 w16se w16cid w16 w16cex w16sdtdh w16du wp14">
+<w:numbering xmlns:wpc="http://schemas.microsoft.com/office/word/2010/wordprocessingCanvas" xmlns:cx="http://schemas.microsoft.com/office/drawing/2014/chartex" xmlns:cx1="http://schemas.microsoft.com/office/drawing/2015/9/8/chartex" xmlns:cx2="http://schemas.microsoft.com/office/drawing/2015/10/21/chartex" xmlns:cx3="http://schemas.microsoft.com/office/drawing/2016/5/9/chartex" xmlns:cx4="http://schemas.microsoft.com/office/drawing/2016/5/10/chartex" xmlns:cx5="http://schemas.microsoft.com/office/drawing/2016/5/11/chartex" xmlns:cx6="http://schemas.microsoft.com/office/drawing/2016/5/12/chartex" xmlns:cx7="http://schemas.microsoft.com/office/drawing/2016/5/13/chartex" xmlns:cx8="http://schemas.microsoft.com/office/drawing/2016/5/14/chartex" xmlns:mc="http://schemas.openxmlformats.org/markup-compatibility/2006" xmlns:aink="http://schemas.microsoft.com/office/drawing/2016/ink" xmlns:am3d="http://schemas.microsoft.com/office/drawing/2017/model3d" xmlns:o="urn:schemas-microsoft-com:office:office" xmlns:oel="http://schemas.microsoft.com/office/2019/extlst" xmlns:r="http://schemas.openxmlformats.org/officeDocument/2006/relationships" xmlns:m="http://schemas.openxmlformats.org/officeDocument/2006/math" xmlns:v="urn:schemas-microsoft-com:vml" xmlns:wp14="http://schemas.microsoft.com/office/word/2010/wordprocessingDrawing" xmlns:wp="http://schemas.openxmlformats.org/drawingml/2006/wordprocessingDrawing" xmlns:w10="urn:schemas-microsoft-com:office:word" xmlns:w="http://schemas.openxmlformats.org/wordprocessingml/2006/main" xmlns:w14="http://schemas.microsoft.com/office/word/2010/wordml" xmlns:w15="http://schemas.microsoft.com/office/word/2012/wordml" xmlns:w16cex="http://schemas.microsoft.com/office/word/2018/wordml/cex" xmlns:w16cid="http://schemas.microsoft.com/office/word/2016/wordml/cid" xmlns:w16="http://schemas.microsoft.com/office/word/2018/wordml" xmlns:w16du="http://schemas.microsoft.com/office/word/2023/wordml/word16du" xmlns:w16sdtdh="http://schemas.microsoft.com/office/word/2020/wordml/sdtdatahash" xmlns:w16sdtfl="http://schemas.microsoft.com/office/word/2024/wordml/sdtformatlock" xmlns:w16se="http://schemas.microsoft.com/office/word/2015/wordml/symex" xmlns:wpg="http://schemas.microsoft.com/office/word/2010/wordprocessingGroup" xmlns:wpi="http://schemas.microsoft.com/office/word/2010/wordprocessingInk" xmlns:wne="http://schemas.microsoft.com/office/word/2006/wordml" xmlns:wps="http://schemas.microsoft.com/office/word/2010/wordprocessingShape" mc:Ignorable="w14 w15 w16se w16cid w16 w16cex w16sdtdh w16sdtfl w16du wp14">
   <w:abstractNum w:abstractNumId="0" w15:restartNumberingAfterBreak="0">
     <w:nsid w:val="1FEB30A7"/>
     <w:multiLevelType w:val="hybridMultilevel"/>
@@ -3328,17 +3139,133 @@
       </w:pPr>
     </w:lvl>
   </w:abstractNum>
+  <w:abstractNum w:abstractNumId="2" w15:restartNumberingAfterBreak="0">
+    <w:nsid w:val="6DE41D1C"/>
+    <w:multiLevelType w:val="hybridMultilevel"/>
+    <w:tmpl w:val="F4F03CC4"/>
+    <w:lvl w:ilvl="0" w:tplc="04190001">
+      <w:start w:val="1"/>
+      <w:numFmt w:val="bullet"/>
+      <w:lvlText w:val=""/>
+      <w:lvlJc w:val="left"/>
+      <w:pPr>
+        <w:ind w:left="720" w:hanging="360"/>
+      </w:pPr>
+      <w:rPr>
+        <w:rFonts w:ascii="Symbol" w:hAnsi="Symbol" w:hint="default"/>
+      </w:rPr>
+    </w:lvl>
+    <w:lvl w:ilvl="1" w:tplc="04190003" w:tentative="1">
+      <w:start w:val="1"/>
+      <w:numFmt w:val="bullet"/>
+      <w:lvlText w:val="o"/>
+      <w:lvlJc w:val="left"/>
+      <w:pPr>
+        <w:ind w:left="1440" w:hanging="360"/>
+      </w:pPr>
+      <w:rPr>
+        <w:rFonts w:ascii="Courier New" w:hAnsi="Courier New" w:cs="Courier New" w:hint="default"/>
+      </w:rPr>
+    </w:lvl>
+    <w:lvl w:ilvl="2" w:tplc="04190005" w:tentative="1">
+      <w:start w:val="1"/>
+      <w:numFmt w:val="bullet"/>
+      <w:lvlText w:val=""/>
+      <w:lvlJc w:val="left"/>
+      <w:pPr>
+        <w:ind w:left="2160" w:hanging="360"/>
+      </w:pPr>
+      <w:rPr>
+        <w:rFonts w:ascii="Wingdings" w:hAnsi="Wingdings" w:hint="default"/>
+      </w:rPr>
+    </w:lvl>
+    <w:lvl w:ilvl="3" w:tplc="04190001" w:tentative="1">
+      <w:start w:val="1"/>
+      <w:numFmt w:val="bullet"/>
+      <w:lvlText w:val=""/>
+      <w:lvlJc w:val="left"/>
+      <w:pPr>
+        <w:ind w:left="2880" w:hanging="360"/>
+      </w:pPr>
+      <w:rPr>
+        <w:rFonts w:ascii="Symbol" w:hAnsi="Symbol" w:hint="default"/>
+      </w:rPr>
+    </w:lvl>
+    <w:lvl w:ilvl="4" w:tplc="04190003" w:tentative="1">
+      <w:start w:val="1"/>
+      <w:numFmt w:val="bullet"/>
+      <w:lvlText w:val="o"/>
+      <w:lvlJc w:val="left"/>
+      <w:pPr>
+        <w:ind w:left="3600" w:hanging="360"/>
+      </w:pPr>
+      <w:rPr>
+        <w:rFonts w:ascii="Courier New" w:hAnsi="Courier New" w:cs="Courier New" w:hint="default"/>
+      </w:rPr>
+    </w:lvl>
+    <w:lvl w:ilvl="5" w:tplc="04190005" w:tentative="1">
+      <w:start w:val="1"/>
+      <w:numFmt w:val="bullet"/>
+      <w:lvlText w:val=""/>
+      <w:lvlJc w:val="left"/>
+      <w:pPr>
+        <w:ind w:left="4320" w:hanging="360"/>
+      </w:pPr>
+      <w:rPr>
+        <w:rFonts w:ascii="Wingdings" w:hAnsi="Wingdings" w:hint="default"/>
+      </w:rPr>
+    </w:lvl>
+    <w:lvl w:ilvl="6" w:tplc="04190001" w:tentative="1">
+      <w:start w:val="1"/>
+      <w:numFmt w:val="bullet"/>
+      <w:lvlText w:val=""/>
+      <w:lvlJc w:val="left"/>
+      <w:pPr>
+        <w:ind w:left="5040" w:hanging="360"/>
+      </w:pPr>
+      <w:rPr>
+        <w:rFonts w:ascii="Symbol" w:hAnsi="Symbol" w:hint="default"/>
+      </w:rPr>
+    </w:lvl>
+    <w:lvl w:ilvl="7" w:tplc="04190003" w:tentative="1">
+      <w:start w:val="1"/>
+      <w:numFmt w:val="bullet"/>
+      <w:lvlText w:val="o"/>
+      <w:lvlJc w:val="left"/>
+      <w:pPr>
+        <w:ind w:left="5760" w:hanging="360"/>
+      </w:pPr>
+      <w:rPr>
+        <w:rFonts w:ascii="Courier New" w:hAnsi="Courier New" w:cs="Courier New" w:hint="default"/>
+      </w:rPr>
+    </w:lvl>
+    <w:lvl w:ilvl="8" w:tplc="04190005" w:tentative="1">
+      <w:start w:val="1"/>
+      <w:numFmt w:val="bullet"/>
+      <w:lvlText w:val=""/>
+      <w:lvlJc w:val="left"/>
+      <w:pPr>
+        <w:ind w:left="6480" w:hanging="360"/>
+      </w:pPr>
+      <w:rPr>
+        <w:rFonts w:ascii="Wingdings" w:hAnsi="Wingdings" w:hint="default"/>
+      </w:rPr>
+    </w:lvl>
+  </w:abstractNum>
   <w:num w:numId="1" w16cid:durableId="681663384">
     <w:abstractNumId w:val="0"/>
   </w:num>
   <w:num w:numId="2" w16cid:durableId="725183766">
     <w:abstractNumId w:val="1"/>
   </w:num>
+  <w:num w:numId="3" w16cid:durableId="953825746">
+    <w:abstractNumId w:val="2"/>
+  </w:num>
 </w:numbering>
 </file>
 
 <file path=word/styles.xml><?xml version="1.0" encoding="utf-8"?>
-<w:styles xmlns:mc="http://schemas.openxmlformats.org/markup-compatibility/2006" xmlns:r="http://schemas.openxmlformats.org/officeDocument/2006/relationships" xmlns:w="http://schemas.openxmlformats.org/wordprocessingml/2006/main" xmlns:w14="http://schemas.microsoft.com/office/word/2010/wordml" xmlns:w15="http://schemas.microsoft.com/office/word/2012/wordml" xmlns:w16cex="http://schemas.microsoft.com/office/word/2018/wordml/cex" xmlns:w16cid="http://schemas.microsoft.com/office/word/2016/wordml/cid" xmlns:w16="http://schemas.microsoft.com/office/word/2018/wordml" xmlns:w16du="http://schemas.microsoft.com/office/word/2023/wordml/word16du" xmlns:w16sdtdh="http://schemas.microsoft.com/office/word/2020/wordml/sdtdatahash" xmlns:w16se="http://schemas.microsoft.com/office/word/2015/wordml/symex" mc:Ignorable="w14 w15 w16se w16cid w16 w16cex w16sdtdh w16du">
+<w:styles xmlns:mc="http://schemas.openxmlformats.org/markup-compatibility/2006" xmlns:r="http://schemas.openxmlformats.org/officeDocument/2006/relationships" xmlns:w="http://schemas.openxmlformats.org/wordprocessingml/2006/main" xmlns:w14="http://schemas.microsoft.com/office/word/2010/wordml" xmlns:w15="http://schemas.microsoft.com/office/word/2012/wordml" xmlns:w16cex="http://schemas.microsoft.com/office/word/2018/wordml/cex" xmlns:w16cid="http://schemas.microsoft.com/office/word/2016/wordml/cid" xmlns:w16="http://schemas.microsoft.com/office/word/2018/wordml" xmlns:w16du="http://schemas.microsoft.com/office/word/2023/wordml/word16du" xmlns:w16sdtdh="http://schemas.microsoft.com/office/word/2020/wordml/sdtdatahash" xmlns:w16sdtfl="http://schemas.microsoft.com/office/word/2024/wordml/sdtformatlock" xmlns:w16se="http://schemas.microsoft.com/office/word/2015/wordml/symex" mc:Ignorable="w14 w15 w16se w16cid w16 w16cex w16sdtdh w16sdtfl w16du">
   <w:docDefaults>
     <w:rPrDefault>
       <w:rPr>

</xml_diff>